<commit_message>
docs: add end, 5th and 6th chapter
</commit_message>
<xml_diff>
--- a/ПП/ТО Y2431 КунаевМосиенко.docx
+++ b/ПП/ТО Y2431 КунаевМосиенко.docx
@@ -518,7 +518,33 @@
           <w:lang w:eastAsia="ru-RU"/>
         </w:rPr>
         <w:tab/>
-        <w:t xml:space="preserve">        (номер  группы) </w:t>
+        <w:t xml:space="preserve">        (</w:t>
+      </w:r>
+      <w:proofErr w:type="gramStart"/>
+      <w:r>
+        <w:rPr>
+          <w:rFonts w:eastAsia="Times New Roman" w:cs="Times New Roman"/>
+          <w:bCs/>
+          <w:i/>
+          <w:iCs/>
+          <w:sz w:val="16"/>
+          <w:szCs w:val="16"/>
+          <w:lang w:eastAsia="ru-RU"/>
+        </w:rPr>
+        <w:t>номер  группы</w:t>
+      </w:r>
+      <w:proofErr w:type="gramEnd"/>
+      <w:r>
+        <w:rPr>
+          <w:rFonts w:eastAsia="Times New Roman" w:cs="Times New Roman"/>
+          <w:bCs/>
+          <w:i/>
+          <w:iCs/>
+          <w:sz w:val="16"/>
+          <w:szCs w:val="16"/>
+          <w:lang w:eastAsia="ru-RU"/>
+        </w:rPr>
+        <w:t xml:space="preserve">) </w:t>
       </w:r>
     </w:p>
     <w:p>
@@ -1662,7 +1688,27 @@
                 <w:szCs w:val="20"/>
                 <w:lang w:eastAsia="ja-JP"/>
               </w:rPr>
-              <w:t>(Фамилия  И. О., место работы, должность)</w:t>
+              <w:t>(</w:t>
+            </w:r>
+            <w:proofErr w:type="gramStart"/>
+            <w:r>
+              <w:rPr>
+                <w:rFonts w:eastAsia="Calibri" w:cs="Times New Roman"/>
+                <w:sz w:val="16"/>
+                <w:szCs w:val="20"/>
+                <w:lang w:eastAsia="ja-JP"/>
+              </w:rPr>
+              <w:t>Фамилия  И.</w:t>
+            </w:r>
+            <w:proofErr w:type="gramEnd"/>
+            <w:r>
+              <w:rPr>
+                <w:rFonts w:eastAsia="Calibri" w:cs="Times New Roman"/>
+                <w:sz w:val="16"/>
+                <w:szCs w:val="20"/>
+                <w:lang w:eastAsia="ja-JP"/>
+              </w:rPr>
+              <w:t xml:space="preserve"> О., место работы, должность)</w:t>
             </w:r>
           </w:p>
         </w:tc>
@@ -1777,7 +1823,27 @@
                 <w:szCs w:val="20"/>
                 <w:lang w:eastAsia="ja-JP"/>
               </w:rPr>
-              <w:t>(Фамилия  И. О., место работы, должность)</w:t>
+              <w:t>(</w:t>
+            </w:r>
+            <w:proofErr w:type="gramStart"/>
+            <w:r>
+              <w:rPr>
+                <w:rFonts w:eastAsia="Calibri" w:cs="Times New Roman"/>
+                <w:sz w:val="16"/>
+                <w:szCs w:val="20"/>
+                <w:lang w:eastAsia="ja-JP"/>
+              </w:rPr>
+              <w:t>Фамилия  И.</w:t>
+            </w:r>
+            <w:proofErr w:type="gramEnd"/>
+            <w:r>
+              <w:rPr>
+                <w:rFonts w:eastAsia="Calibri" w:cs="Times New Roman"/>
+                <w:sz w:val="16"/>
+                <w:szCs w:val="20"/>
+                <w:lang w:eastAsia="ja-JP"/>
+              </w:rPr>
+              <w:t xml:space="preserve"> О., место работы, должность)</w:t>
             </w:r>
           </w:p>
         </w:tc>
@@ -2370,7 +2436,25 @@
                 <w:sz w:val="21"/>
                 <w:szCs w:val="21"/>
               </w:rPr>
-              <w:t>Вводный инструктаж по технике безопасности и общим целям и задачам практики.</w:t>
+              <w:t xml:space="preserve">Вводный инструктаж по технике безопасности и </w:t>
+            </w:r>
+            <w:proofErr w:type="gramStart"/>
+            <w:r>
+              <w:rPr>
+                <w:rFonts w:eastAsia="Calibri" w:cs="Times New Roman"/>
+                <w:sz w:val="21"/>
+                <w:szCs w:val="21"/>
+              </w:rPr>
+              <w:t>общим целям</w:t>
+            </w:r>
+            <w:proofErr w:type="gramEnd"/>
+            <w:r>
+              <w:rPr>
+                <w:rFonts w:eastAsia="Calibri" w:cs="Times New Roman"/>
+                <w:sz w:val="21"/>
+                <w:szCs w:val="21"/>
+              </w:rPr>
+              <w:t xml:space="preserve"> и задачам практики.</w:t>
             </w:r>
           </w:p>
         </w:tc>
@@ -4969,8 +5053,7 @@
         <w:rPr>
           <w:rFonts w:eastAsia="Calibri" w:cs="Times New Roman"/>
           <w:bCs/>
-          <w:sz w:val="21"/>
-          <w:szCs w:val="21"/>
+          <w:sz w:val="22"/>
           <w:lang w:eastAsia="ja-JP"/>
         </w:rPr>
       </w:pPr>
@@ -4978,8 +5061,7 @@
         <w:rPr>
           <w:rFonts w:eastAsia="Calibri" w:cs="Times New Roman"/>
           <w:b/>
-          <w:sz w:val="21"/>
-          <w:szCs w:val="21"/>
+          <w:sz w:val="22"/>
           <w:lang w:eastAsia="ja-JP"/>
         </w:rPr>
         <w:t>Задание выдано:</w:t>
@@ -5002,8 +5084,7 @@
         <w:rPr>
           <w:rFonts w:eastAsia="Calibri" w:cs="Times New Roman"/>
           <w:color w:val="000000"/>
-          <w:sz w:val="21"/>
-          <w:szCs w:val="21"/>
+          <w:sz w:val="22"/>
         </w:rPr>
       </w:pPr>
       <w:r>
@@ -5012,8 +5093,7 @@
           <w:b/>
           <w:bCs/>
           <w:color w:val="000000"/>
-          <w:sz w:val="21"/>
-          <w:szCs w:val="21"/>
+          <w:sz w:val="22"/>
         </w:rPr>
         <w:t xml:space="preserve">Руководитель практики от Университета ИТМО_________________________ </w:t>
       </w:r>
@@ -5021,8 +5101,7 @@
         <w:rPr>
           <w:rFonts w:eastAsia="Calibri" w:cs="Times New Roman"/>
           <w:color w:val="000000"/>
-          <w:sz w:val="21"/>
-          <w:szCs w:val="21"/>
+          <w:sz w:val="22"/>
         </w:rPr>
         <w:t>/ ________________</w:t>
       </w:r>
@@ -5044,8 +5123,7 @@
         <w:rPr>
           <w:rFonts w:eastAsia="Calibri" w:cs="Times New Roman"/>
           <w:bCs/>
-          <w:sz w:val="21"/>
-          <w:szCs w:val="21"/>
+          <w:sz w:val="22"/>
           <w:lang w:eastAsia="ja-JP"/>
         </w:rPr>
       </w:pPr>
@@ -5053,17 +5131,36 @@
         <w:rPr>
           <w:rFonts w:eastAsia="Calibri" w:cs="Times New Roman"/>
           <w:color w:val="000000"/>
-          <w:sz w:val="16"/>
-          <w:szCs w:val="16"/>
-        </w:rPr>
-        <w:t>(подпись руководителя)                                     ФИО</w:t>
+          <w:sz w:val="18"/>
+          <w:szCs w:val="18"/>
+        </w:rPr>
+        <w:t xml:space="preserve">(подпись </w:t>
+      </w:r>
+      <w:proofErr w:type="gramStart"/>
+      <w:r>
+        <w:rPr>
+          <w:rFonts w:eastAsia="Calibri" w:cs="Times New Roman"/>
+          <w:color w:val="000000"/>
+          <w:sz w:val="18"/>
+          <w:szCs w:val="18"/>
+        </w:rPr>
+        <w:t xml:space="preserve">руководителя)   </w:t>
+      </w:r>
+      <w:proofErr w:type="gramEnd"/>
+      <w:r>
+        <w:rPr>
+          <w:rFonts w:eastAsia="Calibri" w:cs="Times New Roman"/>
+          <w:color w:val="000000"/>
+          <w:sz w:val="18"/>
+          <w:szCs w:val="18"/>
+        </w:rPr>
+        <w:t>                                  ФИО</w:t>
       </w:r>
       <w:r>
         <w:rPr>
           <w:rFonts w:eastAsia="Calibri" w:cs="Times New Roman"/>
           <w:bCs/>
-          <w:sz w:val="21"/>
-          <w:szCs w:val="21"/>
+          <w:sz w:val="22"/>
           <w:lang w:eastAsia="ja-JP"/>
         </w:rPr>
         <w:t xml:space="preserve"> </w:t>
@@ -5086,8 +5183,7 @@
         <w:rPr>
           <w:rFonts w:eastAsia="Calibri" w:cs="Times New Roman"/>
           <w:bCs/>
-          <w:sz w:val="21"/>
-          <w:szCs w:val="21"/>
+          <w:sz w:val="22"/>
           <w:lang w:eastAsia="ja-JP"/>
         </w:rPr>
       </w:pPr>
@@ -5095,8 +5191,7 @@
         <w:rPr>
           <w:rFonts w:eastAsia="Calibri" w:cs="Times New Roman"/>
           <w:bCs/>
-          <w:sz w:val="21"/>
-          <w:szCs w:val="21"/>
+          <w:sz w:val="22"/>
           <w:lang w:eastAsia="ja-JP"/>
         </w:rPr>
         <w:t>«</w:t>
@@ -5105,8 +5200,7 @@
         <w:rPr>
           <w:rFonts w:eastAsia="Calibri" w:cs="Times New Roman"/>
           <w:bCs/>
-          <w:sz w:val="21"/>
-          <w:szCs w:val="21"/>
+          <w:sz w:val="22"/>
           <w:u w:val="single"/>
           <w:lang w:eastAsia="ja-JP"/>
         </w:rPr>
@@ -5116,8 +5210,7 @@
         <w:rPr>
           <w:rFonts w:eastAsia="Calibri" w:cs="Times New Roman"/>
           <w:bCs/>
-          <w:sz w:val="21"/>
-          <w:szCs w:val="21"/>
+          <w:sz w:val="22"/>
           <w:lang w:eastAsia="ja-JP"/>
         </w:rPr>
         <w:t>»</w:t>
@@ -5126,8 +5219,7 @@
         <w:rPr>
           <w:rFonts w:eastAsia="Calibri" w:cs="Times New Roman"/>
           <w:bCs/>
-          <w:sz w:val="21"/>
-          <w:szCs w:val="21"/>
+          <w:sz w:val="22"/>
           <w:u w:val="single"/>
           <w:lang w:eastAsia="ja-JP"/>
         </w:rPr>
@@ -5137,8 +5229,7 @@
         <w:rPr>
           <w:rFonts w:eastAsia="Calibri" w:cs="Times New Roman"/>
           <w:bCs/>
-          <w:sz w:val="21"/>
-          <w:szCs w:val="21"/>
+          <w:sz w:val="22"/>
           <w:lang w:eastAsia="ja-JP"/>
         </w:rPr>
         <w:t xml:space="preserve">2021г. </w:t>
@@ -5161,8 +5252,7 @@
         <w:rPr>
           <w:rFonts w:eastAsia="Calibri" w:cs="Times New Roman"/>
           <w:bCs/>
-          <w:sz w:val="21"/>
-          <w:szCs w:val="21"/>
+          <w:sz w:val="22"/>
           <w:lang w:eastAsia="ja-JP"/>
         </w:rPr>
       </w:pPr>
@@ -5184,8 +5274,7 @@
         <w:rPr>
           <w:rFonts w:eastAsia="Calibri" w:cs="Times New Roman"/>
           <w:bCs/>
-          <w:sz w:val="21"/>
-          <w:szCs w:val="21"/>
+          <w:sz w:val="22"/>
           <w:lang w:eastAsia="ja-JP"/>
         </w:rPr>
       </w:pPr>
@@ -5193,8 +5282,7 @@
         <w:rPr>
           <w:rFonts w:eastAsia="Calibri" w:cs="Times New Roman"/>
           <w:bCs/>
-          <w:sz w:val="21"/>
-          <w:szCs w:val="21"/>
+          <w:sz w:val="22"/>
           <w:lang w:eastAsia="ja-JP"/>
         </w:rPr>
         <w:t xml:space="preserve">Согласовано: </w:t>
@@ -5217,8 +5305,7 @@
         <w:rPr>
           <w:rFonts w:eastAsia="Calibri" w:cs="Times New Roman"/>
           <w:color w:val="000000"/>
-          <w:sz w:val="21"/>
-          <w:szCs w:val="21"/>
+          <w:sz w:val="22"/>
         </w:rPr>
       </w:pPr>
       <w:r>
@@ -5227,17 +5314,27 @@
           <w:b/>
           <w:bCs/>
           <w:color w:val="000000"/>
-          <w:sz w:val="21"/>
-          <w:szCs w:val="21"/>
-        </w:rPr>
-        <w:t xml:space="preserve">Руководитель практики от профильной организации _________________________ </w:t>
+          <w:sz w:val="22"/>
+        </w:rPr>
+        <w:t xml:space="preserve">Руководитель практики от профильной организации </w:t>
       </w:r>
       <w:r>
         <w:rPr>
           <w:rFonts w:eastAsia="Calibri" w:cs="Times New Roman"/>
-          <w:color w:val="000000"/>
-          <w:sz w:val="21"/>
-          <w:szCs w:val="21"/>
+          <w:b/>
+          <w:bCs/>
+          <w:color w:val="000000"/>
+          <w:sz w:val="20"/>
+          <w:szCs w:val="20"/>
+        </w:rPr>
+        <w:t xml:space="preserve">_________________________ </w:t>
+      </w:r>
+      <w:r>
+        <w:rPr>
+          <w:rFonts w:eastAsia="Calibri" w:cs="Times New Roman"/>
+          <w:color w:val="000000"/>
+          <w:sz w:val="20"/>
+          <w:szCs w:val="20"/>
         </w:rPr>
         <w:t>/ ________________</w:t>
       </w:r>
@@ -5259,8 +5356,7 @@
         <w:rPr>
           <w:rFonts w:eastAsia="Calibri" w:cs="Times New Roman"/>
           <w:bCs/>
-          <w:sz w:val="21"/>
-          <w:szCs w:val="21"/>
+          <w:sz w:val="22"/>
           <w:lang w:eastAsia="ja-JP"/>
         </w:rPr>
       </w:pPr>
@@ -5268,17 +5364,45 @@
         <w:rPr>
           <w:rFonts w:eastAsia="Calibri" w:cs="Times New Roman"/>
           <w:color w:val="000000"/>
-          <w:sz w:val="16"/>
-          <w:szCs w:val="16"/>
-        </w:rPr>
-        <w:t>(подпись руководителя)                                     ФИО</w:t>
+          <w:sz w:val="18"/>
+          <w:szCs w:val="18"/>
+        </w:rPr>
+        <w:t xml:space="preserve">(подпись </w:t>
+      </w:r>
+      <w:proofErr w:type="gramStart"/>
+      <w:r>
+        <w:rPr>
+          <w:rFonts w:eastAsia="Calibri" w:cs="Times New Roman"/>
+          <w:color w:val="000000"/>
+          <w:sz w:val="18"/>
+          <w:szCs w:val="18"/>
+        </w:rPr>
+        <w:t xml:space="preserve">руководителя)  </w:t>
+      </w:r>
+      <w:r>
+        <w:rPr>
+          <w:rFonts w:eastAsia="Calibri" w:cs="Times New Roman"/>
+          <w:color w:val="000000"/>
+          <w:sz w:val="18"/>
+          <w:szCs w:val="18"/>
+        </w:rPr>
+        <w:t> </w:t>
+      </w:r>
+      <w:proofErr w:type="gramEnd"/>
+      <w:r>
+        <w:rPr>
+          <w:rFonts w:eastAsia="Calibri" w:cs="Times New Roman"/>
+          <w:color w:val="000000"/>
+          <w:sz w:val="18"/>
+          <w:szCs w:val="18"/>
+        </w:rPr>
+        <w:t xml:space="preserve">                                 ФИО</w:t>
       </w:r>
       <w:r>
         <w:rPr>
           <w:rFonts w:eastAsia="Calibri" w:cs="Times New Roman"/>
           <w:bCs/>
-          <w:sz w:val="21"/>
-          <w:szCs w:val="21"/>
+          <w:sz w:val="22"/>
           <w:lang w:eastAsia="ja-JP"/>
         </w:rPr>
         <w:t xml:space="preserve"> </w:t>
@@ -5301,8 +5425,7 @@
         <w:rPr>
           <w:rFonts w:eastAsia="Calibri" w:cs="Times New Roman"/>
           <w:bCs/>
-          <w:sz w:val="21"/>
-          <w:szCs w:val="21"/>
+          <w:sz w:val="22"/>
           <w:lang w:eastAsia="ja-JP"/>
         </w:rPr>
       </w:pPr>
@@ -5310,8 +5433,7 @@
         <w:rPr>
           <w:rFonts w:eastAsia="Calibri" w:cs="Times New Roman"/>
           <w:bCs/>
-          <w:sz w:val="21"/>
-          <w:szCs w:val="21"/>
+          <w:sz w:val="22"/>
           <w:lang w:eastAsia="ja-JP"/>
         </w:rPr>
         <w:t>«</w:t>
@@ -5320,8 +5442,7 @@
         <w:rPr>
           <w:rFonts w:eastAsia="Calibri" w:cs="Times New Roman"/>
           <w:bCs/>
-          <w:sz w:val="21"/>
-          <w:szCs w:val="21"/>
+          <w:sz w:val="22"/>
           <w:u w:val="single"/>
           <w:lang w:eastAsia="ja-JP"/>
         </w:rPr>
@@ -5331,8 +5452,7 @@
         <w:rPr>
           <w:rFonts w:eastAsia="Calibri" w:cs="Times New Roman"/>
           <w:bCs/>
-          <w:sz w:val="21"/>
-          <w:szCs w:val="21"/>
+          <w:sz w:val="22"/>
           <w:lang w:eastAsia="ja-JP"/>
         </w:rPr>
         <w:t>»</w:t>
@@ -5341,8 +5461,7 @@
         <w:rPr>
           <w:rFonts w:eastAsia="Calibri" w:cs="Times New Roman"/>
           <w:bCs/>
-          <w:sz w:val="21"/>
-          <w:szCs w:val="21"/>
+          <w:sz w:val="22"/>
           <w:u w:val="single"/>
           <w:lang w:eastAsia="ja-JP"/>
         </w:rPr>
@@ -5352,8 +5471,7 @@
         <w:rPr>
           <w:rFonts w:eastAsia="Calibri" w:cs="Times New Roman"/>
           <w:bCs/>
-          <w:sz w:val="21"/>
-          <w:szCs w:val="21"/>
+          <w:sz w:val="22"/>
           <w:lang w:eastAsia="ja-JP"/>
         </w:rPr>
         <w:t xml:space="preserve">2021г. </w:t>
@@ -5376,8 +5494,7 @@
         <w:rPr>
           <w:rFonts w:eastAsia="Calibri" w:cs="Times New Roman"/>
           <w:bCs/>
-          <w:sz w:val="21"/>
-          <w:szCs w:val="21"/>
+          <w:sz w:val="22"/>
           <w:lang w:eastAsia="ja-JP"/>
         </w:rPr>
       </w:pPr>
@@ -5401,8 +5518,7 @@
           <w:b/>
           <w:bCs/>
           <w:color w:val="000000"/>
-          <w:sz w:val="21"/>
-          <w:szCs w:val="21"/>
+          <w:sz w:val="22"/>
         </w:rPr>
       </w:pPr>
       <w:r>
@@ -5411,8 +5527,7 @@
           <w:b/>
           <w:bCs/>
           <w:color w:val="000000"/>
-          <w:sz w:val="21"/>
-          <w:szCs w:val="21"/>
+          <w:sz w:val="22"/>
         </w:rPr>
         <w:t>Задание принял к исполнению:</w:t>
       </w:r>
@@ -5425,8 +5540,7 @@
         <w:rPr>
           <w:rFonts w:eastAsia="Times New Roman" w:cs="Times New Roman"/>
           <w:color w:val="000000"/>
-          <w:sz w:val="21"/>
-          <w:szCs w:val="21"/>
+          <w:sz w:val="22"/>
           <w:lang w:eastAsia="ru-RU"/>
         </w:rPr>
       </w:pPr>
@@ -5436,8 +5550,7 @@
           <w:b/>
           <w:bCs/>
           <w:color w:val="000000"/>
-          <w:sz w:val="21"/>
-          <w:szCs w:val="21"/>
+          <w:sz w:val="22"/>
           <w:lang w:eastAsia="ru-RU"/>
         </w:rPr>
         <w:t xml:space="preserve">_______________________ </w:t>
@@ -5446,8 +5559,7 @@
         <w:rPr>
           <w:rFonts w:eastAsia="Times New Roman" w:cs="Times New Roman"/>
           <w:color w:val="000000"/>
-          <w:sz w:val="21"/>
-          <w:szCs w:val="21"/>
+          <w:sz w:val="22"/>
           <w:lang w:eastAsia="ru-RU"/>
         </w:rPr>
         <w:t>/ _________</w:t>
@@ -5460,8 +5572,7 @@
         <w:jc w:val="left"/>
         <w:rPr>
           <w:rFonts w:eastAsia="Times New Roman" w:cs="Times New Roman"/>
-          <w:sz w:val="24"/>
-          <w:szCs w:val="24"/>
+          <w:szCs w:val="28"/>
           <w:lang w:eastAsia="ru-RU"/>
         </w:rPr>
       </w:pPr>
@@ -5469,8 +5580,7 @@
         <w:rPr>
           <w:rFonts w:eastAsia="Times New Roman" w:cs="Times New Roman"/>
           <w:color w:val="000000"/>
-          <w:sz w:val="20"/>
-          <w:szCs w:val="20"/>
+          <w:sz w:val="22"/>
           <w:lang w:eastAsia="ru-RU"/>
         </w:rPr>
         <w:t> </w:t>
@@ -5479,11 +5589,43 @@
         <w:rPr>
           <w:rFonts w:eastAsia="Times New Roman" w:cs="Times New Roman"/>
           <w:color w:val="000000"/>
-          <w:sz w:val="16"/>
-          <w:szCs w:val="16"/>
+          <w:sz w:val="18"/>
+          <w:szCs w:val="18"/>
           <w:lang w:eastAsia="ru-RU"/>
         </w:rPr>
-        <w:t>(подпись обучающегося)                    ФИО</w:t>
+        <w:t xml:space="preserve">(подпись </w:t>
+      </w:r>
+      <w:proofErr w:type="gramStart"/>
+      <w:r>
+        <w:rPr>
+          <w:rFonts w:eastAsia="Times New Roman" w:cs="Times New Roman"/>
+          <w:color w:val="000000"/>
+          <w:sz w:val="18"/>
+          <w:szCs w:val="18"/>
+          <w:lang w:eastAsia="ru-RU"/>
+        </w:rPr>
+        <w:t xml:space="preserve">обучающегося)  </w:t>
+      </w:r>
+      <w:r>
+        <w:rPr>
+          <w:rFonts w:eastAsia="Times New Roman" w:cs="Times New Roman"/>
+          <w:color w:val="000000"/>
+          <w:sz w:val="18"/>
+          <w:szCs w:val="18"/>
+          <w:lang w:eastAsia="ru-RU"/>
+        </w:rPr>
+        <w:t> </w:t>
+      </w:r>
+      <w:proofErr w:type="gramEnd"/>
+      <w:r>
+        <w:rPr>
+          <w:rFonts w:eastAsia="Times New Roman" w:cs="Times New Roman"/>
+          <w:color w:val="000000"/>
+          <w:sz w:val="18"/>
+          <w:szCs w:val="18"/>
+          <w:lang w:eastAsia="ru-RU"/>
+        </w:rPr>
+        <w:t xml:space="preserve">               ФИО</w:t>
       </w:r>
     </w:p>
     <w:p>
@@ -5537,15 +5679,278 @@
         <w:pStyle w:val="a8"/>
       </w:pPr>
       <w:r>
-        <w:t>Преддипломная практика проводится в организациях соответствующего профиля или на базе факультета СПО при наличии потенциального заказчика разработки (работодателя).</w:t>
-      </w:r>
-    </w:p>
-    <w:p>
-      <w:pPr>
-        <w:pStyle w:val="a8"/>
-      </w:pPr>
-      <w:r>
-        <w:t xml:space="preserve">Результатом практики является разработка программы (программы, приложения, системы и т.п.) различного назначения и составление технического описания. </w:t>
+        <w:t xml:space="preserve">Преддипломная практика проводится </w:t>
+      </w:r>
+      <w:r>
+        <w:t>на базе ООО «Академия цифровой культуры»</w:t>
+      </w:r>
+      <w:r>
+        <w:t>.</w:t>
+      </w:r>
+    </w:p>
+    <w:p>
+      <w:pPr>
+        <w:rPr>
+          <w:color w:val="000000"/>
+          <w:szCs w:val="28"/>
+        </w:rPr>
+      </w:pPr>
+      <w:r>
+        <w:rPr>
+          <w:color w:val="000000"/>
+          <w:szCs w:val="28"/>
+        </w:rPr>
+        <w:t>Для достижения цели, поставленной в рамках производственной практики, необходимо выполнить следующие задачи:</w:t>
+      </w:r>
+    </w:p>
+    <w:p>
+      <w:pPr>
+        <w:numPr>
+          <w:ilvl w:val="0"/>
+          <w:numId w:val="16"/>
+        </w:numPr>
+        <w:ind w:left="567" w:firstLine="567"/>
+      </w:pPr>
+      <w:r>
+        <w:rPr>
+          <w:rFonts w:eastAsia="Times New Roman" w:cs="Times New Roman"/>
+          <w:color w:val="000000"/>
+          <w:szCs w:val="28"/>
+        </w:rPr>
+        <w:t>Уточнение функциональных требований (при необходимости).</w:t>
+      </w:r>
+    </w:p>
+    <w:p>
+      <w:pPr>
+        <w:numPr>
+          <w:ilvl w:val="0"/>
+          <w:numId w:val="16"/>
+        </w:numPr>
+        <w:ind w:left="567" w:firstLine="567"/>
+      </w:pPr>
+      <w:r>
+        <w:rPr>
+          <w:rFonts w:eastAsia="Times New Roman" w:cs="Times New Roman"/>
+          <w:color w:val="000000"/>
+          <w:szCs w:val="28"/>
+        </w:rPr>
+        <w:t xml:space="preserve">Программная реализация системы </w:t>
+      </w:r>
+      <w:r>
+        <w:rPr>
+          <w:rFonts w:eastAsia="Times New Roman" w:cs="Times New Roman"/>
+          <w:color w:val="000000"/>
+          <w:szCs w:val="28"/>
+        </w:rPr>
+        <w:t>(</w:t>
+      </w:r>
+      <w:r>
+        <w:rPr>
+          <w:rFonts w:eastAsia="Times New Roman" w:cs="Times New Roman"/>
+          <w:color w:val="000000"/>
+          <w:szCs w:val="28"/>
+        </w:rPr>
+        <w:t>клиентской части).</w:t>
+      </w:r>
+    </w:p>
+    <w:p>
+      <w:pPr>
+        <w:numPr>
+          <w:ilvl w:val="0"/>
+          <w:numId w:val="16"/>
+        </w:numPr>
+        <w:ind w:left="567" w:firstLine="567"/>
+      </w:pPr>
+      <w:r>
+        <w:rPr>
+          <w:rFonts w:eastAsia="Times New Roman" w:cs="Times New Roman"/>
+          <w:color w:val="000000"/>
+          <w:szCs w:val="28"/>
+        </w:rPr>
+        <w:t>Проведение отладки и тестирования системы.</w:t>
+      </w:r>
+    </w:p>
+    <w:p>
+      <w:pPr>
+        <w:numPr>
+          <w:ilvl w:val="0"/>
+          <w:numId w:val="16"/>
+        </w:numPr>
+        <w:ind w:left="567" w:firstLine="567"/>
+      </w:pPr>
+      <w:r>
+        <w:rPr>
+          <w:rFonts w:eastAsia="Times New Roman" w:cs="Times New Roman"/>
+          <w:color w:val="000000"/>
+          <w:szCs w:val="28"/>
+        </w:rPr>
+        <w:t>Формирование технического описания разработанной программной системы.</w:t>
+      </w:r>
+    </w:p>
+    <w:p>
+      <w:pPr>
+        <w:numPr>
+          <w:ilvl w:val="0"/>
+          <w:numId w:val="16"/>
+        </w:numPr>
+        <w:ind w:left="567" w:firstLine="567"/>
+      </w:pPr>
+      <w:r>
+        <w:rPr>
+          <w:rFonts w:eastAsia="Times New Roman" w:cs="Times New Roman"/>
+          <w:color w:val="000000"/>
+          <w:szCs w:val="28"/>
+        </w:rPr>
+        <w:t>Представление реализованной программной системы.</w:t>
+      </w:r>
+    </w:p>
+    <w:p>
+      <w:pPr>
+        <w:rPr>
+          <w:color w:val="000000"/>
+          <w:szCs w:val="28"/>
+        </w:rPr>
+      </w:pPr>
+      <w:r>
+        <w:rPr>
+          <w:color w:val="000000"/>
+          <w:szCs w:val="28"/>
+        </w:rPr>
+        <w:t xml:space="preserve">Результатом практики является разработка веб-приложения для учёта пациентов и составление технического описания. </w:t>
+      </w:r>
+    </w:p>
+    <w:p>
+      <w:pPr>
+        <w:rPr>
+          <w:color w:val="000000"/>
+          <w:szCs w:val="28"/>
+        </w:rPr>
+      </w:pPr>
+      <w:r>
+        <w:rPr>
+          <w:color w:val="000000"/>
+          <w:szCs w:val="28"/>
+        </w:rPr>
+        <w:t>Отчёт по практике содержит следующие разделы:</w:t>
+      </w:r>
+    </w:p>
+    <w:p>
+      <w:pPr>
+        <w:numPr>
+          <w:ilvl w:val="0"/>
+          <w:numId w:val="15"/>
+        </w:numPr>
+        <w:tabs>
+          <w:tab w:val="left" w:pos="567"/>
+        </w:tabs>
+        <w:ind w:left="567"/>
+        <w:rPr>
+          <w:sz w:val="24"/>
+          <w:szCs w:val="24"/>
+        </w:rPr>
+      </w:pPr>
+      <w:r>
+        <w:rPr>
+          <w:color w:val="000000"/>
+          <w:szCs w:val="28"/>
+        </w:rPr>
+        <w:t>Введение.</w:t>
+      </w:r>
+    </w:p>
+    <w:p>
+      <w:pPr>
+        <w:numPr>
+          <w:ilvl w:val="0"/>
+          <w:numId w:val="15"/>
+        </w:numPr>
+        <w:tabs>
+          <w:tab w:val="left" w:pos="567"/>
+        </w:tabs>
+        <w:ind w:left="567"/>
+      </w:pPr>
+      <w:r>
+        <w:rPr>
+          <w:color w:val="000000"/>
+          <w:szCs w:val="28"/>
+        </w:rPr>
+        <w:t>Разделы Технического описания.</w:t>
+      </w:r>
+    </w:p>
+    <w:p>
+      <w:pPr>
+        <w:numPr>
+          <w:ilvl w:val="0"/>
+          <w:numId w:val="15"/>
+        </w:numPr>
+        <w:tabs>
+          <w:tab w:val="left" w:pos="567"/>
+        </w:tabs>
+        <w:ind w:left="567"/>
+      </w:pPr>
+      <w:r>
+        <w:rPr>
+          <w:color w:val="000000"/>
+          <w:szCs w:val="28"/>
+        </w:rPr>
+        <w:t>Заключение.</w:t>
+      </w:r>
+    </w:p>
+    <w:p>
+      <w:pPr>
+        <w:numPr>
+          <w:ilvl w:val="0"/>
+          <w:numId w:val="15"/>
+        </w:numPr>
+        <w:tabs>
+          <w:tab w:val="left" w:pos="567"/>
+        </w:tabs>
+        <w:ind w:left="567"/>
+      </w:pPr>
+      <w:r>
+        <w:rPr>
+          <w:color w:val="000000"/>
+          <w:szCs w:val="28"/>
+        </w:rPr>
+        <w:t>Список источников.</w:t>
+      </w:r>
+    </w:p>
+    <w:p>
+      <w:pPr>
+        <w:numPr>
+          <w:ilvl w:val="0"/>
+          <w:numId w:val="15"/>
+        </w:numPr>
+        <w:tabs>
+          <w:tab w:val="left" w:pos="567"/>
+        </w:tabs>
+        <w:ind w:left="567"/>
+      </w:pPr>
+      <w:r>
+        <w:rPr>
+          <w:color w:val="000000"/>
+          <w:szCs w:val="28"/>
+        </w:rPr>
+        <w:lastRenderedPageBreak/>
+        <w:t>Приложение А Техническое задание.</w:t>
+      </w:r>
+    </w:p>
+    <w:p>
+      <w:pPr>
+        <w:numPr>
+          <w:ilvl w:val="0"/>
+          <w:numId w:val="15"/>
+        </w:numPr>
+        <w:tabs>
+          <w:tab w:val="left" w:pos="567"/>
+        </w:tabs>
+        <w:ind w:left="567"/>
+      </w:pPr>
+      <w:r>
+        <w:rPr>
+          <w:color w:val="000000"/>
+          <w:szCs w:val="28"/>
+        </w:rPr>
+        <w:t xml:space="preserve">Приложение Б Модель системы. </w:t>
       </w:r>
     </w:p>
     <w:p>
@@ -6294,11 +6699,21 @@
       <w:r>
         <w:t xml:space="preserve">В приложении использованы парадигмы реактивного, декларативного, </w:t>
       </w:r>
+      <w:proofErr w:type="spellStart"/>
       <w:r>
         <w:t>объектно</w:t>
       </w:r>
-      <w:r>
-        <w:t>(прототипно)</w:t>
+      <w:proofErr w:type="spellEnd"/>
+      <w:r>
+        <w:t>(</w:t>
+      </w:r>
+      <w:proofErr w:type="spellStart"/>
+      <w:r>
+        <w:t>прототипно</w:t>
+      </w:r>
+      <w:proofErr w:type="spellEnd"/>
+      <w:r>
+        <w:t>)</w:t>
       </w:r>
       <w:r>
         <w:t xml:space="preserve">-ориентированного </w:t>
@@ -6343,12 +6758,14 @@
         </w:numPr>
         <w:ind w:left="1134" w:firstLine="567"/>
       </w:pPr>
+      <w:proofErr w:type="spellStart"/>
       <w:r>
         <w:rPr>
           <w:lang w:val="en-US"/>
         </w:rPr>
         <w:t>NodeJs</w:t>
       </w:r>
+      <w:proofErr w:type="spellEnd"/>
       <w:r>
         <w:t xml:space="preserve"> </w:t>
       </w:r>
@@ -6586,8 +7003,13 @@
       <w:r>
         <w:t xml:space="preserve">В </w:t>
       </w:r>
-      <w:r>
-        <w:t>продакшн версии</w:t>
+      <w:proofErr w:type="spellStart"/>
+      <w:r>
+        <w:t>продакшн</w:t>
+      </w:r>
+      <w:proofErr w:type="spellEnd"/>
+      <w:r>
+        <w:t xml:space="preserve"> версии</w:t>
       </w:r>
       <w:r>
         <w:t xml:space="preserve"> веб-приложения: </w:t>
@@ -6760,7 +7182,6 @@
           <w:color w:val="000000"/>
           <w:szCs w:val="28"/>
         </w:rPr>
-        <w:lastRenderedPageBreak/>
         <w:t>Описание решаемых задач</w:t>
       </w:r>
     </w:p>
@@ -7156,7 +7577,31 @@
           <w:color w:val="000000"/>
           <w:szCs w:val="28"/>
         </w:rPr>
-        <w:t>меню навигации, позволяющее перейти в другие разделы веб-приложения.</w:t>
+        <w:t>меню навигации, позволяющее перейти в другие разделы веб-</w:t>
+      </w:r>
+      <w:commentRangeStart w:id="1"/>
+      <w:r>
+        <w:rPr>
+          <w:rFonts w:eastAsia="Arial" w:cs="Times New Roman"/>
+          <w:color w:val="000000"/>
+          <w:szCs w:val="28"/>
+        </w:rPr>
+        <w:t>приложения</w:t>
+      </w:r>
+      <w:commentRangeEnd w:id="1"/>
+      <w:r>
+        <w:rPr>
+          <w:rStyle w:val="af1"/>
+        </w:rPr>
+        <w:commentReference w:id="1"/>
+      </w:r>
+      <w:r>
+        <w:rPr>
+          <w:rFonts w:eastAsia="Arial" w:cs="Times New Roman"/>
+          <w:color w:val="000000"/>
+          <w:szCs w:val="28"/>
+        </w:rPr>
+        <w:t>.</w:t>
       </w:r>
     </w:p>
     <w:p>
@@ -7439,23 +7884,7 @@
           <w:color w:val="000000"/>
           <w:szCs w:val="28"/>
         </w:rPr>
-        <w:t>основной бизнес-</w:t>
-      </w:r>
-      <w:commentRangeStart w:id="1"/>
-      <w:r>
-        <w:rPr>
-          <w:rFonts w:eastAsia="Arial" w:cs="Times New Roman"/>
-          <w:color w:val="000000"/>
-          <w:szCs w:val="28"/>
-        </w:rPr>
-        <w:t>процесс</w:t>
-      </w:r>
-      <w:commentRangeEnd w:id="1"/>
-      <w:r>
-        <w:rPr>
-          <w:rStyle w:val="af1"/>
-        </w:rPr>
-        <w:commentReference w:id="1"/>
+        <w:t>основной бизнес-процесс</w:t>
       </w:r>
       <w:r>
         <w:rPr>
@@ -7905,6 +8334,7 @@
         </w:rPr>
         <w:t>язык для каскадных таблиц стилей (</w:t>
       </w:r>
+      <w:proofErr w:type="spellStart"/>
       <w:r>
         <w:rPr>
           <w:rFonts w:eastAsia="Arial" w:cs="Times New Roman"/>
@@ -7914,6 +8344,7 @@
         </w:rPr>
         <w:t>css</w:t>
       </w:r>
+      <w:proofErr w:type="spellEnd"/>
       <w:r>
         <w:rPr>
           <w:rFonts w:eastAsia="Arial" w:cs="Times New Roman"/>
@@ -8041,6 +8472,7 @@
           <w:szCs w:val="28"/>
         </w:rPr>
       </w:pPr>
+      <w:proofErr w:type="spellStart"/>
       <w:r>
         <w:rPr>
           <w:rFonts w:eastAsia="Arial" w:cs="Times New Roman"/>
@@ -8050,6 +8482,7 @@
         </w:rPr>
         <w:t>ESLint</w:t>
       </w:r>
+      <w:proofErr w:type="spellEnd"/>
       <w:r>
         <w:rPr>
           <w:rFonts w:eastAsia="Arial" w:cs="Times New Roman"/>
@@ -8169,7 +8602,25 @@
           <w:color w:val="000000"/>
           <w:szCs w:val="28"/>
         </w:rPr>
-        <w:t>В таблице 1 приведена структура клиентской части веб-приложения до продакшн сборки.</w:t>
+        <w:t xml:space="preserve">В таблице 1 приведена структура клиентской части веб-приложения до </w:t>
+      </w:r>
+      <w:proofErr w:type="spellStart"/>
+      <w:r>
+        <w:rPr>
+          <w:rFonts w:eastAsia="Times New Roman" w:cs="Times New Roman"/>
+          <w:color w:val="000000"/>
+          <w:szCs w:val="28"/>
+        </w:rPr>
+        <w:t>продакшн</w:t>
+      </w:r>
+      <w:proofErr w:type="spellEnd"/>
+      <w:r>
+        <w:rPr>
+          <w:rFonts w:eastAsia="Times New Roman" w:cs="Times New Roman"/>
+          <w:color w:val="000000"/>
+          <w:szCs w:val="28"/>
+        </w:rPr>
+        <w:t xml:space="preserve"> сборки.</w:t>
       </w:r>
     </w:p>
     <w:p>
@@ -8211,15 +8662,7 @@
           <w:color w:val="000000"/>
           <w:szCs w:val="28"/>
         </w:rPr>
-        <w:t>клиентской</w:t>
-      </w:r>
-      <w:r>
-        <w:rPr>
-          <w:rFonts w:eastAsia="Times New Roman" w:cs="Times New Roman"/>
-          <w:color w:val="000000"/>
-          <w:szCs w:val="28"/>
-        </w:rPr>
-        <w:t xml:space="preserve"> части </w:t>
+        <w:t xml:space="preserve">клиентской части </w:t>
       </w:r>
       <w:r>
         <w:rPr>
@@ -8503,6 +8946,7 @@
                 <w:lang w:val="en-US"/>
               </w:rPr>
             </w:pPr>
+            <w:proofErr w:type="spellStart"/>
             <w:r>
               <w:rPr>
                 <w:rFonts w:eastAsia="Times New Roman" w:cs="Times New Roman"/>
@@ -8523,6 +8967,7 @@
               </w:rPr>
               <w:t>x</w:t>
             </w:r>
+            <w:proofErr w:type="spellEnd"/>
           </w:p>
         </w:tc>
         <w:tc>
@@ -8653,6 +9098,7 @@
                 <w:lang w:val="en-US"/>
               </w:rPr>
             </w:pPr>
+            <w:proofErr w:type="spellStart"/>
             <w:r>
               <w:rPr>
                 <w:rFonts w:eastAsia="Times New Roman" w:cs="Times New Roman"/>
@@ -8662,6 +9108,7 @@
               </w:rPr>
               <w:t>Auth.setField</w:t>
             </w:r>
+            <w:proofErr w:type="spellEnd"/>
           </w:p>
         </w:tc>
         <w:tc>
@@ -8755,6 +9202,7 @@
                 <w:lang w:val="en-US"/>
               </w:rPr>
             </w:pPr>
+            <w:proofErr w:type="spellStart"/>
             <w:r>
               <w:rPr>
                 <w:rFonts w:eastAsia="Times New Roman" w:cs="Times New Roman"/>
@@ -8764,6 +9212,7 @@
               </w:rPr>
               <w:t>Auth.setAuthorization</w:t>
             </w:r>
+            <w:proofErr w:type="spellEnd"/>
           </w:p>
         </w:tc>
         <w:tc>
@@ -8829,6 +9278,7 @@
                 <w:lang w:val="en-US"/>
               </w:rPr>
             </w:pPr>
+            <w:proofErr w:type="spellStart"/>
             <w:r>
               <w:rPr>
                 <w:rFonts w:eastAsia="Times New Roman" w:cs="Times New Roman"/>
@@ -8839,6 +9289,7 @@
               </w:rPr>
               <w:t>Auth.module.sass</w:t>
             </w:r>
+            <w:proofErr w:type="spellEnd"/>
           </w:p>
         </w:tc>
         <w:tc>
@@ -8940,6 +9391,7 @@
                 <w:lang w:val="en-US"/>
               </w:rPr>
             </w:pPr>
+            <w:proofErr w:type="spellStart"/>
             <w:r>
               <w:rPr>
                 <w:rFonts w:eastAsia="Times New Roman" w:cs="Times New Roman"/>
@@ -8950,6 +9402,7 @@
               </w:rPr>
               <w:t>SideBar.jsx</w:t>
             </w:r>
+            <w:proofErr w:type="spellEnd"/>
           </w:p>
         </w:tc>
         <w:tc>
@@ -8979,6 +9432,7 @@
                 <w:lang w:val="en-US"/>
               </w:rPr>
             </w:pPr>
+            <w:proofErr w:type="spellStart"/>
             <w:r>
               <w:rPr>
                 <w:rFonts w:eastAsia="Times New Roman" w:cs="Times New Roman"/>
@@ -8988,6 +9442,7 @@
               </w:rPr>
               <w:t>SideBar</w:t>
             </w:r>
+            <w:proofErr w:type="spellEnd"/>
           </w:p>
         </w:tc>
         <w:tc>
@@ -9053,6 +9508,7 @@
                 <w:lang w:val="en-US"/>
               </w:rPr>
             </w:pPr>
+            <w:proofErr w:type="spellStart"/>
             <w:r>
               <w:rPr>
                 <w:rFonts w:eastAsia="Times New Roman" w:cs="Times New Roman"/>
@@ -9063,6 +9519,7 @@
               </w:rPr>
               <w:t>SideBar.module.sass</w:t>
             </w:r>
+            <w:proofErr w:type="spellEnd"/>
           </w:p>
         </w:tc>
         <w:tc>
@@ -9298,6 +9755,7 @@
                 <w:lang w:val="en-US"/>
               </w:rPr>
             </w:pPr>
+            <w:proofErr w:type="spellStart"/>
             <w:r>
               <w:rPr>
                 <w:rFonts w:eastAsia="Times New Roman" w:cs="Times New Roman"/>
@@ -9308,6 +9766,7 @@
               </w:rPr>
               <w:t>Client.jsx</w:t>
             </w:r>
+            <w:proofErr w:type="spellEnd"/>
           </w:p>
         </w:tc>
         <w:tc>
@@ -9438,6 +9897,7 @@
                 <w:lang w:val="en-US"/>
               </w:rPr>
             </w:pPr>
+            <w:proofErr w:type="spellStart"/>
             <w:r>
               <w:rPr>
                 <w:rFonts w:eastAsia="Times New Roman" w:cs="Times New Roman"/>
@@ -9447,6 +9907,7 @@
               </w:rPr>
               <w:t>Client.archiveClient</w:t>
             </w:r>
+            <w:proofErr w:type="spellEnd"/>
           </w:p>
         </w:tc>
         <w:tc>
@@ -9541,6 +10002,7 @@
                 <w:lang w:val="en-US"/>
               </w:rPr>
             </w:pPr>
+            <w:proofErr w:type="spellStart"/>
             <w:r>
               <w:rPr>
                 <w:rFonts w:eastAsia="Times New Roman" w:cs="Times New Roman"/>
@@ -9550,6 +10012,7 @@
               </w:rPr>
               <w:t>Client.dearchiveClient</w:t>
             </w:r>
+            <w:proofErr w:type="spellEnd"/>
           </w:p>
         </w:tc>
         <w:tc>
@@ -9615,6 +10078,7 @@
                 <w:lang w:val="en-US"/>
               </w:rPr>
             </w:pPr>
+            <w:proofErr w:type="spellStart"/>
             <w:r>
               <w:rPr>
                 <w:rFonts w:eastAsia="Times New Roman" w:cs="Times New Roman"/>
@@ -9625,6 +10089,7 @@
               </w:rPr>
               <w:t>ClientList.jsx</w:t>
             </w:r>
+            <w:proofErr w:type="spellEnd"/>
           </w:p>
         </w:tc>
         <w:tc>
@@ -9654,6 +10119,7 @@
                 <w:lang w:val="en-US"/>
               </w:rPr>
             </w:pPr>
+            <w:proofErr w:type="spellStart"/>
             <w:r>
               <w:rPr>
                 <w:rFonts w:eastAsia="Times New Roman" w:cs="Times New Roman"/>
@@ -9663,6 +10129,7 @@
               </w:rPr>
               <w:t>ClientList.componentDidMount</w:t>
             </w:r>
+            <w:proofErr w:type="spellEnd"/>
           </w:p>
         </w:tc>
         <w:tc>
@@ -9691,7 +10158,25 @@
                 <w:sz w:val="24"/>
                 <w:szCs w:val="24"/>
               </w:rPr>
-              <w:t xml:space="preserve">Функция, запускающаяся в момент загрузки компонента </w:t>
+              <w:t xml:space="preserve">Функция, </w:t>
+            </w:r>
+            <w:proofErr w:type="spellStart"/>
+            <w:r>
+              <w:rPr>
+                <w:rFonts w:eastAsia="Times New Roman" w:cs="Times New Roman"/>
+                <w:sz w:val="24"/>
+                <w:szCs w:val="24"/>
+              </w:rPr>
+              <w:t>запускающаяся</w:t>
+            </w:r>
+            <w:proofErr w:type="spellEnd"/>
+            <w:r>
+              <w:rPr>
+                <w:rFonts w:eastAsia="Times New Roman" w:cs="Times New Roman"/>
+                <w:sz w:val="24"/>
+                <w:szCs w:val="24"/>
+              </w:rPr>
+              <w:t xml:space="preserve"> в момент загрузки компонента </w:t>
             </w:r>
             <w:r>
               <w:rPr>
@@ -9710,6 +10195,7 @@
               </w:rPr>
               <w:t xml:space="preserve">, которая вызывает функцию </w:t>
             </w:r>
+            <w:proofErr w:type="spellStart"/>
             <w:r>
               <w:rPr>
                 <w:rFonts w:eastAsia="Times New Roman" w:cs="Times New Roman"/>
@@ -9719,6 +10205,7 @@
               </w:rPr>
               <w:t>getClietns</w:t>
             </w:r>
+            <w:proofErr w:type="spellEnd"/>
           </w:p>
         </w:tc>
       </w:tr>
@@ -9781,6 +10268,7 @@
                 <w:lang w:val="en-US"/>
               </w:rPr>
             </w:pPr>
+            <w:proofErr w:type="spellStart"/>
             <w:r>
               <w:rPr>
                 <w:rFonts w:eastAsia="Times New Roman" w:cs="Times New Roman"/>
@@ -9790,6 +10278,7 @@
               </w:rPr>
               <w:t>ClientList.getClients</w:t>
             </w:r>
+            <w:proofErr w:type="spellEnd"/>
           </w:p>
         </w:tc>
         <w:tc>
@@ -9891,6 +10380,7 @@
                 <w:lang w:val="en-US"/>
               </w:rPr>
             </w:pPr>
+            <w:proofErr w:type="spellStart"/>
             <w:r>
               <w:rPr>
                 <w:rFonts w:eastAsia="Times New Roman" w:cs="Times New Roman"/>
@@ -9900,6 +10390,7 @@
               </w:rPr>
               <w:t>ClietnList.render</w:t>
             </w:r>
+            <w:proofErr w:type="spellEnd"/>
           </w:p>
         </w:tc>
         <w:tc>
@@ -9974,6 +10465,7 @@
                 <w:lang w:val="en-US"/>
               </w:rPr>
             </w:pPr>
+            <w:proofErr w:type="spellStart"/>
             <w:r>
               <w:rPr>
                 <w:rFonts w:eastAsia="Times New Roman" w:cs="Times New Roman"/>
@@ -9984,6 +10476,7 @@
               </w:rPr>
               <w:t>ClientList.module.sass</w:t>
             </w:r>
+            <w:proofErr w:type="spellEnd"/>
           </w:p>
         </w:tc>
         <w:tc>
@@ -10085,6 +10578,7 @@
                 <w:lang w:val="en-US"/>
               </w:rPr>
             </w:pPr>
+            <w:proofErr w:type="spellStart"/>
             <w:r>
               <w:rPr>
                 <w:rFonts w:eastAsia="Times New Roman" w:cs="Times New Roman"/>
@@ -10095,6 +10589,7 @@
               </w:rPr>
               <w:t>ClientAddModalWrapper.jsx</w:t>
             </w:r>
+            <w:proofErr w:type="spellEnd"/>
           </w:p>
         </w:tc>
         <w:tc>
@@ -10124,6 +10619,7 @@
                 <w:lang w:val="en-US"/>
               </w:rPr>
             </w:pPr>
+            <w:proofErr w:type="spellStart"/>
             <w:r>
               <w:rPr>
                 <w:rFonts w:eastAsia="Times New Roman" w:cs="Times New Roman"/>
@@ -10133,6 +10629,7 @@
               </w:rPr>
               <w:t>ClientAddModalWrapper</w:t>
             </w:r>
+            <w:proofErr w:type="spellEnd"/>
           </w:p>
         </w:tc>
         <w:tc>
@@ -10198,6 +10695,7 @@
                 <w:lang w:val="en-US"/>
               </w:rPr>
             </w:pPr>
+            <w:proofErr w:type="spellStart"/>
             <w:r>
               <w:rPr>
                 <w:rFonts w:eastAsia="Times New Roman" w:cs="Times New Roman"/>
@@ -10208,6 +10706,7 @@
               </w:rPr>
               <w:t>ClientEditModal.jsx</w:t>
             </w:r>
+            <w:proofErr w:type="spellEnd"/>
           </w:p>
         </w:tc>
         <w:tc>
@@ -10237,6 +10736,7 @@
                 <w:lang w:val="en-US"/>
               </w:rPr>
             </w:pPr>
+            <w:proofErr w:type="spellStart"/>
             <w:r>
               <w:rPr>
                 <w:rFonts w:eastAsia="Times New Roman" w:cs="Times New Roman"/>
@@ -10244,26 +10744,9 @@
                 <w:szCs w:val="24"/>
                 <w:lang w:val="en-US"/>
               </w:rPr>
-              <w:t>Client</w:t>
-            </w:r>
-            <w:r>
-              <w:rPr>
-                <w:rFonts w:eastAsia="Times New Roman" w:cs="Times New Roman"/>
-                <w:sz w:val="24"/>
-                <w:szCs w:val="24"/>
-                <w:lang w:val="en-US"/>
-              </w:rPr>
-              <w:t>Edit</w:t>
-            </w:r>
-            <w:r>
-              <w:rPr>
-                <w:rFonts w:eastAsia="Times New Roman" w:cs="Times New Roman"/>
-                <w:sz w:val="24"/>
-                <w:szCs w:val="24"/>
-                <w:lang w:val="en-US"/>
-              </w:rPr>
-              <w:t>Modal</w:t>
-            </w:r>
+              <w:t>ClientEditModal</w:t>
+            </w:r>
+            <w:proofErr w:type="spellEnd"/>
           </w:p>
         </w:tc>
         <w:tc>
@@ -10292,23 +10775,7 @@
                 <w:sz w:val="24"/>
                 <w:szCs w:val="24"/>
               </w:rPr>
-              <w:t xml:space="preserve">Функция, которая возвращает модальное окно с формой </w:t>
-            </w:r>
-            <w:r>
-              <w:rPr>
-                <w:rFonts w:eastAsia="Times New Roman" w:cs="Times New Roman"/>
-                <w:sz w:val="24"/>
-                <w:szCs w:val="24"/>
-              </w:rPr>
-              <w:t xml:space="preserve">изменения существующих </w:t>
-            </w:r>
-            <w:r>
-              <w:rPr>
-                <w:rFonts w:eastAsia="Times New Roman" w:cs="Times New Roman"/>
-                <w:sz w:val="24"/>
-                <w:szCs w:val="24"/>
-              </w:rPr>
-              <w:t>пациентов</w:t>
+              <w:t>Функция, которая возвращает модальное окно с формой изменения существующих пациентов</w:t>
             </w:r>
           </w:p>
         </w:tc>
@@ -10371,6 +10838,7 @@
                 <w:szCs w:val="24"/>
               </w:rPr>
             </w:pPr>
+            <w:proofErr w:type="spellStart"/>
             <w:r>
               <w:rPr>
                 <w:rFonts w:eastAsia="Times New Roman" w:cs="Times New Roman"/>
@@ -10378,26 +10846,9 @@
                 <w:szCs w:val="24"/>
                 <w:lang w:val="en-US"/>
               </w:rPr>
-              <w:t>Client</w:t>
-            </w:r>
-            <w:r>
-              <w:rPr>
-                <w:rFonts w:eastAsia="Times New Roman" w:cs="Times New Roman"/>
-                <w:sz w:val="24"/>
-                <w:szCs w:val="24"/>
-                <w:lang w:val="en-US"/>
-              </w:rPr>
-              <w:t>Edit</w:t>
-            </w:r>
-            <w:r>
-              <w:rPr>
-                <w:rFonts w:eastAsia="Times New Roman" w:cs="Times New Roman"/>
-                <w:sz w:val="24"/>
-                <w:szCs w:val="24"/>
-                <w:lang w:val="en-US"/>
-              </w:rPr>
-              <w:t>Modal.setField</w:t>
-            </w:r>
+              <w:t>ClientEditModal.setField</w:t>
+            </w:r>
+            <w:proofErr w:type="spellEnd"/>
           </w:p>
         </w:tc>
         <w:tc>
@@ -10490,6 +10941,7 @@
                 <w:lang w:val="en-US"/>
               </w:rPr>
             </w:pPr>
+            <w:proofErr w:type="spellStart"/>
             <w:r>
               <w:rPr>
                 <w:rFonts w:eastAsia="Times New Roman" w:cs="Times New Roman"/>
@@ -10497,26 +10949,9 @@
                 <w:szCs w:val="24"/>
                 <w:lang w:val="en-US"/>
               </w:rPr>
-              <w:t>Client</w:t>
-            </w:r>
-            <w:r>
-              <w:rPr>
-                <w:rFonts w:eastAsia="Times New Roman" w:cs="Times New Roman"/>
-                <w:sz w:val="24"/>
-                <w:szCs w:val="24"/>
-                <w:lang w:val="en-US"/>
-              </w:rPr>
-              <w:t>Edit</w:t>
-            </w:r>
-            <w:r>
-              <w:rPr>
-                <w:rFonts w:eastAsia="Times New Roman" w:cs="Times New Roman"/>
-                <w:sz w:val="24"/>
-                <w:szCs w:val="24"/>
-                <w:lang w:val="en-US"/>
-              </w:rPr>
-              <w:t>Modal.handleSubmit</w:t>
-            </w:r>
+              <w:t>ClientEditModal.handleSubmit</w:t>
+            </w:r>
+            <w:proofErr w:type="spellEnd"/>
           </w:p>
         </w:tc>
         <w:tc>
@@ -10610,6 +11045,7 @@
                 <w:lang w:val="en-US"/>
               </w:rPr>
             </w:pPr>
+            <w:proofErr w:type="spellStart"/>
             <w:r>
               <w:rPr>
                 <w:rFonts w:eastAsia="Times New Roman" w:cs="Times New Roman"/>
@@ -10617,26 +11053,9 @@
                 <w:szCs w:val="24"/>
                 <w:lang w:val="en-US"/>
               </w:rPr>
-              <w:t>Client</w:t>
-            </w:r>
-            <w:r>
-              <w:rPr>
-                <w:rFonts w:eastAsia="Times New Roman" w:cs="Times New Roman"/>
-                <w:sz w:val="24"/>
-                <w:szCs w:val="24"/>
-                <w:lang w:val="en-US"/>
-              </w:rPr>
-              <w:t>Edit</w:t>
-            </w:r>
-            <w:r>
-              <w:rPr>
-                <w:rFonts w:eastAsia="Times New Roman" w:cs="Times New Roman"/>
-                <w:sz w:val="24"/>
-                <w:szCs w:val="24"/>
-                <w:lang w:val="en-US"/>
-              </w:rPr>
-              <w:t>Modal.findFromErrors</w:t>
-            </w:r>
+              <w:t>ClientEditModal.findFromErrors</w:t>
+            </w:r>
+            <w:proofErr w:type="spellEnd"/>
           </w:p>
         </w:tc>
         <w:tc>
@@ -10839,6 +11258,7 @@
                 <w:lang w:val="en-US"/>
               </w:rPr>
             </w:pPr>
+            <w:proofErr w:type="spellStart"/>
             <w:r>
               <w:rPr>
                 <w:rFonts w:eastAsia="Times New Roman" w:cs="Times New Roman"/>
@@ -10849,6 +11269,7 @@
               </w:rPr>
               <w:t>ClientAddModalClass.jsx</w:t>
             </w:r>
+            <w:proofErr w:type="spellEnd"/>
           </w:p>
         </w:tc>
         <w:tc>
@@ -10878,6 +11299,7 @@
                 <w:lang w:val="en-US"/>
               </w:rPr>
             </w:pPr>
+            <w:proofErr w:type="spellStart"/>
             <w:r>
               <w:rPr>
                 <w:rFonts w:eastAsia="Times New Roman" w:cs="Times New Roman"/>
@@ -10887,6 +11309,7 @@
               </w:rPr>
               <w:t>ClientAddModal</w:t>
             </w:r>
+            <w:proofErr w:type="spellEnd"/>
           </w:p>
         </w:tc>
         <w:tc>
@@ -10979,6 +11402,7 @@
                 <w:lang w:val="en-US"/>
               </w:rPr>
             </w:pPr>
+            <w:proofErr w:type="spellStart"/>
             <w:r>
               <w:rPr>
                 <w:rFonts w:eastAsia="Times New Roman" w:cs="Times New Roman"/>
@@ -10986,17 +11410,9 @@
                 <w:szCs w:val="24"/>
                 <w:lang w:val="en-US"/>
               </w:rPr>
-              <w:t>ClientAddModal</w:t>
-            </w:r>
-            <w:r>
-              <w:rPr>
-                <w:rFonts w:eastAsia="Times New Roman" w:cs="Times New Roman"/>
-                <w:sz w:val="24"/>
-                <w:szCs w:val="24"/>
-                <w:lang w:val="en-US"/>
-              </w:rPr>
-              <w:t>.setField</w:t>
-            </w:r>
+              <w:t>ClientAddModal.setField</w:t>
+            </w:r>
+            <w:proofErr w:type="spellEnd"/>
           </w:p>
         </w:tc>
         <w:tc>
@@ -11089,6 +11505,7 @@
                 <w:lang w:val="en-US"/>
               </w:rPr>
             </w:pPr>
+            <w:proofErr w:type="spellStart"/>
             <w:r>
               <w:rPr>
                 <w:rFonts w:eastAsia="Times New Roman" w:cs="Times New Roman"/>
@@ -11096,17 +11513,9 @@
                 <w:szCs w:val="24"/>
                 <w:lang w:val="en-US"/>
               </w:rPr>
-              <w:t>ClientAddModal</w:t>
-            </w:r>
-            <w:r>
-              <w:rPr>
-                <w:rFonts w:eastAsia="Times New Roman" w:cs="Times New Roman"/>
-                <w:sz w:val="24"/>
-                <w:szCs w:val="24"/>
-                <w:lang w:val="en-US"/>
-              </w:rPr>
-              <w:t>.handleSubmit</w:t>
-            </w:r>
+              <w:t>ClientAddModal.handleSubmit</w:t>
+            </w:r>
+            <w:proofErr w:type="spellEnd"/>
           </w:p>
         </w:tc>
         <w:tc>
@@ -11200,6 +11609,7 @@
                 <w:lang w:val="en-US"/>
               </w:rPr>
             </w:pPr>
+            <w:proofErr w:type="spellStart"/>
             <w:r>
               <w:rPr>
                 <w:rFonts w:eastAsia="Times New Roman" w:cs="Times New Roman"/>
@@ -11207,17 +11617,9 @@
                 <w:szCs w:val="24"/>
                 <w:lang w:val="en-US"/>
               </w:rPr>
-              <w:t>ClientAddModal</w:t>
-            </w:r>
-            <w:r>
-              <w:rPr>
-                <w:rFonts w:eastAsia="Times New Roman" w:cs="Times New Roman"/>
-                <w:sz w:val="24"/>
-                <w:szCs w:val="24"/>
-                <w:lang w:val="en-US"/>
-              </w:rPr>
-              <w:t>.findFromErrors</w:t>
-            </w:r>
+              <w:t>ClientAddModal.findFromErrors</w:t>
+            </w:r>
+            <w:proofErr w:type="spellEnd"/>
           </w:p>
         </w:tc>
         <w:tc>
@@ -11283,6 +11685,7 @@
                 <w:lang w:val="en-US"/>
               </w:rPr>
             </w:pPr>
+            <w:proofErr w:type="spellStart"/>
             <w:r>
               <w:rPr>
                 <w:rFonts w:eastAsia="Times New Roman" w:cs="Times New Roman"/>
@@ -11293,6 +11696,7 @@
               </w:rPr>
               <w:t>Employee.module.sass</w:t>
             </w:r>
+            <w:proofErr w:type="spellEnd"/>
           </w:p>
         </w:tc>
         <w:tc>
@@ -11394,6 +11798,7 @@
                 <w:lang w:val="en-US"/>
               </w:rPr>
             </w:pPr>
+            <w:proofErr w:type="spellStart"/>
             <w:r>
               <w:rPr>
                 <w:rFonts w:eastAsia="Times New Roman" w:cs="Times New Roman"/>
@@ -11404,6 +11809,7 @@
               </w:rPr>
               <w:t>EmployeesList.jsx</w:t>
             </w:r>
+            <w:proofErr w:type="spellEnd"/>
           </w:p>
         </w:tc>
         <w:tc>
@@ -11470,15 +11876,7 @@
                 <w:sz w:val="24"/>
                 <w:szCs w:val="24"/>
               </w:rPr>
-              <w:t>Функция, возвращающая интерактивный визуальный компонент</w:t>
-            </w:r>
-            <w:r>
-              <w:rPr>
-                <w:rFonts w:eastAsia="Times New Roman" w:cs="Times New Roman"/>
-                <w:sz w:val="24"/>
-                <w:szCs w:val="24"/>
-              </w:rPr>
-              <w:t xml:space="preserve"> со списком сотрудников</w:t>
+              <w:t>Функция, возвращающая интерактивный визуальный компонент со списком сотрудников</w:t>
             </w:r>
           </w:p>
         </w:tc>
@@ -11515,6 +11913,7 @@
                 <w:lang w:val="en-US"/>
               </w:rPr>
             </w:pPr>
+            <w:proofErr w:type="spellStart"/>
             <w:r>
               <w:rPr>
                 <w:rFonts w:eastAsia="Times New Roman" w:cs="Times New Roman"/>
@@ -11525,6 +11924,7 @@
               </w:rPr>
               <w:t>EmployeesList.module.sass</w:t>
             </w:r>
+            <w:proofErr w:type="spellEnd"/>
           </w:p>
         </w:tc>
         <w:tc>
@@ -11627,6 +12027,7 @@
                 <w:szCs w:val="24"/>
               </w:rPr>
             </w:pPr>
+            <w:proofErr w:type="spellStart"/>
             <w:r>
               <w:rPr>
                 <w:rFonts w:eastAsia="Times New Roman" w:cs="Times New Roman"/>
@@ -11647,6 +12048,7 @@
               </w:rPr>
               <w:t>x</w:t>
             </w:r>
+            <w:proofErr w:type="spellEnd"/>
           </w:p>
         </w:tc>
         <w:tc>
@@ -11676,6 +12078,7 @@
                 <w:lang w:val="en-US"/>
               </w:rPr>
             </w:pPr>
+            <w:proofErr w:type="spellStart"/>
             <w:r>
               <w:rPr>
                 <w:rFonts w:eastAsia="Times New Roman" w:cs="Times New Roman"/>
@@ -11686,6 +12089,7 @@
               </w:rPr>
               <w:t>EmployeeAddModal</w:t>
             </w:r>
+            <w:proofErr w:type="spellEnd"/>
           </w:p>
         </w:tc>
         <w:tc>
@@ -11714,15 +12118,7 @@
                 <w:sz w:val="24"/>
                 <w:szCs w:val="24"/>
               </w:rPr>
-              <w:t xml:space="preserve">Функция, которая возвращает модальное окно с формой добавление </w:t>
-            </w:r>
-            <w:r>
-              <w:rPr>
-                <w:rFonts w:eastAsia="Times New Roman" w:cs="Times New Roman"/>
-                <w:sz w:val="24"/>
-                <w:szCs w:val="24"/>
-              </w:rPr>
-              <w:t>сотрудников</w:t>
+              <w:t>Функция, которая возвращает модальное окно с формой добавление сотрудников</w:t>
             </w:r>
           </w:p>
         </w:tc>
@@ -11786,6 +12182,7 @@
                 <w:lang w:val="en-US"/>
               </w:rPr>
             </w:pPr>
+            <w:proofErr w:type="spellStart"/>
             <w:r>
               <w:rPr>
                 <w:rFonts w:eastAsia="Times New Roman" w:cs="Times New Roman"/>
@@ -11805,6 +12202,7 @@
               </w:rPr>
               <w:t>.setField</w:t>
             </w:r>
+            <w:proofErr w:type="spellEnd"/>
           </w:p>
         </w:tc>
         <w:tc>
@@ -11897,6 +12295,7 @@
                 <w:lang w:val="en-US"/>
               </w:rPr>
             </w:pPr>
+            <w:proofErr w:type="spellStart"/>
             <w:r>
               <w:rPr>
                 <w:rFonts w:eastAsia="Times New Roman" w:cs="Times New Roman"/>
@@ -11906,6 +12305,7 @@
               </w:rPr>
               <w:t>ClientAddModal.handleSubmit</w:t>
             </w:r>
+            <w:proofErr w:type="spellEnd"/>
           </w:p>
         </w:tc>
         <w:tc>
@@ -11999,6 +12399,7 @@
                 <w:lang w:val="en-US"/>
               </w:rPr>
             </w:pPr>
+            <w:proofErr w:type="spellStart"/>
             <w:r>
               <w:rPr>
                 <w:rFonts w:eastAsia="Times New Roman" w:cs="Times New Roman"/>
@@ -12008,6 +12409,7 @@
               </w:rPr>
               <w:t>ClientAddModal.findFromErrors</w:t>
             </w:r>
+            <w:proofErr w:type="spellEnd"/>
           </w:p>
         </w:tc>
         <w:tc>
@@ -12073,6 +12475,7 @@
                 <w:lang w:val="en-US"/>
               </w:rPr>
             </w:pPr>
+            <w:proofErr w:type="spellStart"/>
             <w:r>
               <w:rPr>
                 <w:rFonts w:eastAsia="Times New Roman" w:cs="Times New Roman"/>
@@ -12093,6 +12496,7 @@
               </w:rPr>
               <w:t>x</w:t>
             </w:r>
+            <w:proofErr w:type="spellEnd"/>
           </w:p>
         </w:tc>
         <w:tc>
@@ -12122,6 +12526,7 @@
                 <w:lang w:val="en-US"/>
               </w:rPr>
             </w:pPr>
+            <w:proofErr w:type="spellStart"/>
             <w:r>
               <w:rPr>
                 <w:rFonts w:eastAsia="Times New Roman" w:cs="Times New Roman"/>
@@ -12131,6 +12536,7 @@
               </w:rPr>
               <w:t>EmployeeAddModalWrapper</w:t>
             </w:r>
+            <w:proofErr w:type="spellEnd"/>
           </w:p>
         </w:tc>
         <w:tc>
@@ -12159,15 +12565,7 @@
                 <w:sz w:val="24"/>
                 <w:szCs w:val="24"/>
               </w:rPr>
-              <w:t xml:space="preserve">Функция-обёртка для модальных окон, добавляющая возможность обновления и добавления </w:t>
-            </w:r>
-            <w:r>
-              <w:rPr>
-                <w:rFonts w:eastAsia="Times New Roman" w:cs="Times New Roman"/>
-                <w:sz w:val="24"/>
-                <w:szCs w:val="24"/>
-              </w:rPr>
-              <w:t>сотрудников</w:t>
+              <w:t>Функция-обёртка для модальных окон, добавляющая возможность обновления и добавления сотрудников</w:t>
             </w:r>
           </w:p>
         </w:tc>
@@ -12341,6 +12739,7 @@
                 <w:lang w:val="en-US"/>
               </w:rPr>
             </w:pPr>
+            <w:proofErr w:type="spellStart"/>
             <w:r>
               <w:rPr>
                 <w:rFonts w:eastAsia="Times New Roman" w:cs="Times New Roman"/>
@@ -12361,6 +12760,7 @@
               </w:rPr>
               <w:t>x</w:t>
             </w:r>
+            <w:proofErr w:type="spellEnd"/>
           </w:p>
         </w:tc>
         <w:tc>
@@ -12390,6 +12790,7 @@
                 <w:lang w:val="en-US"/>
               </w:rPr>
             </w:pPr>
+            <w:proofErr w:type="spellStart"/>
             <w:r>
               <w:rPr>
                 <w:rFonts w:eastAsia="Times New Roman" w:cs="Times New Roman"/>
@@ -12399,6 +12800,7 @@
               </w:rPr>
               <w:t>ClientEditModal</w:t>
             </w:r>
+            <w:proofErr w:type="spellEnd"/>
           </w:p>
         </w:tc>
         <w:tc>
@@ -12427,15 +12829,7 @@
                 <w:sz w:val="24"/>
                 <w:szCs w:val="24"/>
               </w:rPr>
-              <w:t xml:space="preserve">Функция, которая возвращает модальное окно с формой изменения существующих </w:t>
-            </w:r>
-            <w:r>
-              <w:rPr>
-                <w:rFonts w:eastAsia="Times New Roman" w:cs="Times New Roman"/>
-                <w:sz w:val="24"/>
-                <w:szCs w:val="24"/>
-              </w:rPr>
-              <w:t>сотрудников</w:t>
+              <w:t>Функция, которая возвращает модальное окно с формой изменения существующих сотрудников</w:t>
             </w:r>
           </w:p>
         </w:tc>
@@ -12499,6 +12893,7 @@
                 <w:lang w:val="en-US"/>
               </w:rPr>
             </w:pPr>
+            <w:proofErr w:type="spellStart"/>
             <w:r>
               <w:rPr>
                 <w:rFonts w:eastAsia="Times New Roman" w:cs="Times New Roman"/>
@@ -12508,6 +12903,7 @@
               </w:rPr>
               <w:t>ClientEditModal.setField</w:t>
             </w:r>
+            <w:proofErr w:type="spellEnd"/>
           </w:p>
         </w:tc>
         <w:tc>
@@ -12600,6 +12996,7 @@
                 <w:lang w:val="en-US"/>
               </w:rPr>
             </w:pPr>
+            <w:proofErr w:type="spellStart"/>
             <w:r>
               <w:rPr>
                 <w:rFonts w:eastAsia="Times New Roman" w:cs="Times New Roman"/>
@@ -12609,6 +13006,7 @@
               </w:rPr>
               <w:t>ClientEditModal.handleSubmit</w:t>
             </w:r>
+            <w:proofErr w:type="spellEnd"/>
           </w:p>
         </w:tc>
         <w:tc>
@@ -12702,6 +13100,7 @@
                 <w:lang w:val="en-US"/>
               </w:rPr>
             </w:pPr>
+            <w:proofErr w:type="spellStart"/>
             <w:r>
               <w:rPr>
                 <w:rFonts w:eastAsia="Times New Roman" w:cs="Times New Roman"/>
@@ -12711,6 +13110,7 @@
               </w:rPr>
               <w:t>ClientEditModal.findFromErrors</w:t>
             </w:r>
+            <w:proofErr w:type="spellEnd"/>
           </w:p>
         </w:tc>
         <w:tc>
@@ -12776,6 +13176,7 @@
                 <w:lang w:val="en-US"/>
               </w:rPr>
             </w:pPr>
+            <w:proofErr w:type="spellStart"/>
             <w:r>
               <w:rPr>
                 <w:rFonts w:eastAsia="Times New Roman" w:cs="Times New Roman"/>
@@ -12796,6 +13197,7 @@
               </w:rPr>
               <w:t>x</w:t>
             </w:r>
+            <w:proofErr w:type="spellEnd"/>
           </w:p>
         </w:tc>
         <w:tc>
@@ -12899,6 +13301,7 @@
                 <w:lang w:val="en-US"/>
               </w:rPr>
             </w:pPr>
+            <w:proofErr w:type="spellStart"/>
             <w:r>
               <w:rPr>
                 <w:rFonts w:eastAsia="Times New Roman" w:cs="Times New Roman"/>
@@ -12909,6 +13312,7 @@
               </w:rPr>
               <w:t>SideBar.module.sass</w:t>
             </w:r>
+            <w:proofErr w:type="spellEnd"/>
           </w:p>
         </w:tc>
         <w:tc>
@@ -13010,6 +13414,7 @@
                 <w:lang w:val="en-US"/>
               </w:rPr>
             </w:pPr>
+            <w:proofErr w:type="spellStart"/>
             <w:r>
               <w:rPr>
                 <w:rFonts w:eastAsia="Times New Roman" w:cs="Times New Roman"/>
@@ -13020,6 +13425,7 @@
               </w:rPr>
               <w:t>SideBar.jsx</w:t>
             </w:r>
+            <w:proofErr w:type="spellEnd"/>
           </w:p>
         </w:tc>
         <w:tc>
@@ -13049,6 +13455,7 @@
                 <w:lang w:val="en-US"/>
               </w:rPr>
             </w:pPr>
+            <w:proofErr w:type="spellStart"/>
             <w:r>
               <w:rPr>
                 <w:rFonts w:eastAsia="Times New Roman" w:cs="Times New Roman"/>
@@ -13058,6 +13465,7 @@
               </w:rPr>
               <w:t>SideBar</w:t>
             </w:r>
+            <w:proofErr w:type="spellEnd"/>
           </w:p>
         </w:tc>
         <w:tc>
@@ -13123,6 +13531,7 @@
                 <w:lang w:val="en-US"/>
               </w:rPr>
             </w:pPr>
+            <w:proofErr w:type="spellStart"/>
             <w:r>
               <w:rPr>
                 <w:rFonts w:eastAsia="Times New Roman" w:cs="Times New Roman"/>
@@ -13133,6 +13542,7 @@
               </w:rPr>
               <w:t>Services.module.sass</w:t>
             </w:r>
+            <w:proofErr w:type="spellEnd"/>
           </w:p>
         </w:tc>
         <w:tc>
@@ -13236,6 +13646,7 @@
                 <w:lang w:val="en-US"/>
               </w:rPr>
             </w:pPr>
+            <w:proofErr w:type="spellStart"/>
             <w:r>
               <w:rPr>
                 <w:rFonts w:eastAsia="Times New Roman" w:cs="Times New Roman"/>
@@ -13246,6 +13657,7 @@
               </w:rPr>
               <w:t>Stats.jsx</w:t>
             </w:r>
+            <w:proofErr w:type="spellEnd"/>
           </w:p>
         </w:tc>
         <w:tc>
@@ -13303,15 +13715,7 @@
                 <w:sz w:val="24"/>
                 <w:szCs w:val="24"/>
               </w:rPr>
-              <w:t xml:space="preserve">Функция, возвращающая </w:t>
-            </w:r>
-            <w:r>
-              <w:rPr>
-                <w:rFonts w:eastAsia="Times New Roman" w:cs="Times New Roman"/>
-                <w:sz w:val="24"/>
-                <w:szCs w:val="24"/>
-              </w:rPr>
-              <w:t>статистические данные</w:t>
+              <w:t>Функция, возвращающая статистические данные</w:t>
             </w:r>
           </w:p>
         </w:tc>
@@ -13348,6 +13752,7 @@
                 <w:lang w:val="en-US"/>
               </w:rPr>
             </w:pPr>
+            <w:proofErr w:type="spellStart"/>
             <w:r>
               <w:rPr>
                 <w:rFonts w:eastAsia="Times New Roman" w:cs="Times New Roman"/>
@@ -13368,6 +13773,7 @@
               </w:rPr>
               <w:t>x</w:t>
             </w:r>
+            <w:proofErr w:type="spellEnd"/>
           </w:p>
         </w:tc>
         <w:tc>
@@ -13471,6 +13877,7 @@
                 <w:lang w:val="en-US"/>
               </w:rPr>
             </w:pPr>
+            <w:proofErr w:type="spellStart"/>
             <w:r>
               <w:rPr>
                 <w:rFonts w:eastAsia="Times New Roman" w:cs="Times New Roman"/>
@@ -13481,6 +13888,7 @@
               </w:rPr>
               <w:t>Visits.module.sass</w:t>
             </w:r>
+            <w:proofErr w:type="spellEnd"/>
           </w:p>
         </w:tc>
         <w:tc>
@@ -13582,6 +13990,7 @@
                 <w:lang w:val="en-US"/>
               </w:rPr>
             </w:pPr>
+            <w:proofErr w:type="spellStart"/>
             <w:r>
               <w:rPr>
                 <w:rFonts w:eastAsia="Times New Roman" w:cs="Times New Roman"/>
@@ -13592,6 +14001,7 @@
               </w:rPr>
               <w:t>WorkingSpace.jsx</w:t>
             </w:r>
+            <w:proofErr w:type="spellEnd"/>
           </w:p>
         </w:tc>
         <w:tc>
@@ -13621,6 +14031,7 @@
                 <w:lang w:val="en-US"/>
               </w:rPr>
             </w:pPr>
+            <w:proofErr w:type="spellStart"/>
             <w:r>
               <w:rPr>
                 <w:rFonts w:eastAsia="Times New Roman" w:cs="Times New Roman"/>
@@ -13630,6 +14041,7 @@
               </w:rPr>
               <w:t>WorkingSpace</w:t>
             </w:r>
+            <w:proofErr w:type="spellEnd"/>
           </w:p>
         </w:tc>
         <w:tc>
@@ -13695,6 +14107,7 @@
                 <w:lang w:val="en-US"/>
               </w:rPr>
             </w:pPr>
+            <w:proofErr w:type="spellStart"/>
             <w:r>
               <w:rPr>
                 <w:rFonts w:eastAsia="Times New Roman" w:cs="Times New Roman"/>
@@ -13705,6 +14118,7 @@
               </w:rPr>
               <w:t>WorkingSpace.module.sass</w:t>
             </w:r>
+            <w:proofErr w:type="spellEnd"/>
           </w:p>
         </w:tc>
         <w:tc>
@@ -13806,6 +14220,7 @@
                 <w:lang w:val="en-US"/>
               </w:rPr>
             </w:pPr>
+            <w:proofErr w:type="spellStart"/>
             <w:r>
               <w:rPr>
                 <w:rFonts w:eastAsia="Times New Roman" w:cs="Times New Roman"/>
@@ -13816,6 +14231,7 @@
               </w:rPr>
               <w:t>Services.jsx</w:t>
             </w:r>
+            <w:proofErr w:type="spellEnd"/>
           </w:p>
         </w:tc>
         <w:tc>
@@ -13919,6 +14335,7 @@
                 <w:lang w:val="en-US"/>
               </w:rPr>
             </w:pPr>
+            <w:proofErr w:type="spellStart"/>
             <w:r>
               <w:rPr>
                 <w:rFonts w:eastAsia="Times New Roman" w:cs="Times New Roman"/>
@@ -13929,6 +14346,7 @@
               </w:rPr>
               <w:t>Stats.module.sass</w:t>
             </w:r>
+            <w:proofErr w:type="spellEnd"/>
           </w:p>
         </w:tc>
         <w:tc>
@@ -14070,6 +14488,7 @@
                 <w:szCs w:val="24"/>
               </w:rPr>
             </w:pPr>
+            <w:proofErr w:type="spellStart"/>
             <w:r>
               <w:rPr>
                 <w:rFonts w:eastAsia="Times New Roman" w:cs="Times New Roman"/>
@@ -14097,6 +14516,7 @@
               </w:rPr>
               <w:t>ios.create</w:t>
             </w:r>
+            <w:proofErr w:type="spellEnd"/>
           </w:p>
         </w:tc>
         <w:tc>
@@ -14127,6 +14547,7 @@
               </w:rPr>
               <w:t xml:space="preserve">Обёртка функции из библиотеки </w:t>
             </w:r>
+            <w:proofErr w:type="spellStart"/>
             <w:r>
               <w:rPr>
                 <w:rFonts w:eastAsia="Times New Roman" w:cs="Times New Roman"/>
@@ -14136,6 +14557,7 @@
               </w:rPr>
               <w:t>axios</w:t>
             </w:r>
+            <w:proofErr w:type="spellEnd"/>
           </w:p>
         </w:tc>
       </w:tr>
@@ -14422,6 +14844,7 @@
                 <w:lang w:val="en-US"/>
               </w:rPr>
             </w:pPr>
+            <w:proofErr w:type="spellStart"/>
             <w:r>
               <w:rPr>
                 <w:rFonts w:eastAsia="Times New Roman" w:cs="Times New Roman"/>
@@ -14432,6 +14855,7 @@
               </w:rPr>
               <w:t>App.sass</w:t>
             </w:r>
+            <w:proofErr w:type="spellEnd"/>
           </w:p>
         </w:tc>
         <w:tc>
@@ -14683,6 +15107,7 @@
                 <w:lang w:val="en-US"/>
               </w:rPr>
             </w:pPr>
+            <w:proofErr w:type="spellStart"/>
             <w:r>
               <w:rPr>
                 <w:rFonts w:eastAsia="Times New Roman" w:cs="Times New Roman"/>
@@ -14692,6 +15117,7 @@
               </w:rPr>
               <w:t>ReactDom.render</w:t>
             </w:r>
+            <w:proofErr w:type="spellEnd"/>
           </w:p>
         </w:tc>
         <w:tc>
@@ -14757,6 +15183,7 @@
                 <w:lang w:val="en-US"/>
               </w:rPr>
             </w:pPr>
+            <w:proofErr w:type="spellStart"/>
             <w:r>
               <w:rPr>
                 <w:rFonts w:eastAsia="Times New Roman" w:cs="Times New Roman"/>
@@ -14767,6 +15194,7 @@
               </w:rPr>
               <w:t>package.json</w:t>
             </w:r>
+            <w:proofErr w:type="spellEnd"/>
           </w:p>
         </w:tc>
         <w:tc>
@@ -14861,6 +15289,7 @@
                 <w:lang w:val="en-US"/>
               </w:rPr>
             </w:pPr>
+            <w:proofErr w:type="spellStart"/>
             <w:r>
               <w:rPr>
                 <w:rFonts w:eastAsia="Times New Roman" w:cs="Times New Roman"/>
@@ -14871,6 +15300,7 @@
               </w:rPr>
               <w:t>yarn.lock</w:t>
             </w:r>
+            <w:proofErr w:type="spellEnd"/>
           </w:p>
         </w:tc>
         <w:tc>
@@ -14973,8 +15403,20 @@
                 <w:szCs w:val="24"/>
                 <w:lang w:val="en-US"/>
               </w:rPr>
-              <w:t>.gitignore</w:t>
-            </w:r>
+              <w:t>.</w:t>
+            </w:r>
+            <w:proofErr w:type="spellStart"/>
+            <w:r>
+              <w:rPr>
+                <w:rFonts w:eastAsia="Times New Roman" w:cs="Times New Roman"/>
+                <w:color w:val="000000"/>
+                <w:sz w:val="24"/>
+                <w:szCs w:val="24"/>
+                <w:lang w:val="en-US"/>
+              </w:rPr>
+              <w:t>gitignore</w:t>
+            </w:r>
+            <w:proofErr w:type="spellEnd"/>
           </w:p>
         </w:tc>
         <w:tc>
@@ -15262,18 +15704,20 @@
     </w:tbl>
     <w:p>
       <w:r>
-        <w:t>В таблице 2 представлена структура программы после продакшн сборки.</w:t>
-      </w:r>
-    </w:p>
-    <w:p>
-      <w:r>
-        <w:t>Т</w:t>
-      </w:r>
-      <w:r>
-        <w:t>аблиц</w:t>
-      </w:r>
-      <w:r>
-        <w:t>а 2 – Структура клиентской части веб-приложения</w:t>
+        <w:t xml:space="preserve">В таблице 2 представлена структура программы после </w:t>
+      </w:r>
+      <w:proofErr w:type="spellStart"/>
+      <w:r>
+        <w:t>продакшн</w:t>
+      </w:r>
+      <w:proofErr w:type="spellEnd"/>
+      <w:r>
+        <w:t xml:space="preserve"> сборки.</w:t>
+      </w:r>
+    </w:p>
+    <w:p>
+      <w:r>
+        <w:t>Таблица 2 – Структура клиентской части веб-приложения</w:t>
       </w:r>
     </w:p>
     <w:tbl>
@@ -15779,7 +16223,29 @@
                 <w:szCs w:val="24"/>
                 <w:lang w:val="en-US"/>
               </w:rPr>
-              <w:t>static/css/*.</w:t>
+              <w:t>static/</w:t>
+            </w:r>
+            <w:proofErr w:type="spellStart"/>
+            <w:r>
+              <w:rPr>
+                <w:rFonts w:eastAsia="Times New Roman" w:cs="Times New Roman"/>
+                <w:color w:val="000000"/>
+                <w:sz w:val="24"/>
+                <w:szCs w:val="24"/>
+                <w:lang w:val="en-US"/>
+              </w:rPr>
+              <w:t>css</w:t>
+            </w:r>
+            <w:proofErr w:type="spellEnd"/>
+            <w:r>
+              <w:rPr>
+                <w:rFonts w:eastAsia="Times New Roman" w:cs="Times New Roman"/>
+                <w:color w:val="000000"/>
+                <w:sz w:val="24"/>
+                <w:szCs w:val="24"/>
+                <w:lang w:val="en-US"/>
+              </w:rPr>
+              <w:t>/*.</w:t>
             </w:r>
             <w:r>
               <w:rPr>
@@ -15909,7 +16375,29 @@
                 <w:szCs w:val="24"/>
                 <w:lang w:val="en-US"/>
               </w:rPr>
-              <w:t>static/js/*.*.chunk.js</w:t>
+              <w:t>static/</w:t>
+            </w:r>
+            <w:proofErr w:type="spellStart"/>
+            <w:r>
+              <w:rPr>
+                <w:rFonts w:eastAsia="Times New Roman" w:cs="Times New Roman"/>
+                <w:color w:val="000000"/>
+                <w:sz w:val="24"/>
+                <w:szCs w:val="24"/>
+                <w:lang w:val="en-US"/>
+              </w:rPr>
+              <w:t>js</w:t>
+            </w:r>
+            <w:proofErr w:type="spellEnd"/>
+            <w:r>
+              <w:rPr>
+                <w:rFonts w:eastAsia="Times New Roman" w:cs="Times New Roman"/>
+                <w:color w:val="000000"/>
+                <w:sz w:val="24"/>
+                <w:szCs w:val="24"/>
+                <w:lang w:val="en-US"/>
+              </w:rPr>
+              <w:t>/*.*.chunk.js</w:t>
             </w:r>
           </w:p>
         </w:tc>
@@ -15977,6 +16465,7 @@
               </w:rPr>
               <w:t xml:space="preserve">Минимизированные файлы </w:t>
             </w:r>
+            <w:proofErr w:type="spellStart"/>
             <w:r>
               <w:rPr>
                 <w:rFonts w:eastAsia="Times New Roman" w:cs="Times New Roman"/>
@@ -15985,6 +16474,15 @@
                 <w:lang w:val="en-US"/>
               </w:rPr>
               <w:t>js</w:t>
+            </w:r>
+            <w:proofErr w:type="spellEnd"/>
+            <w:r>
+              <w:rPr>
+                <w:rFonts w:eastAsia="Times New Roman" w:cs="Times New Roman"/>
+                <w:sz w:val="24"/>
+                <w:szCs w:val="24"/>
+              </w:rPr>
+              <w:t>, содержащий основной функционал</w:t>
             </w:r>
           </w:p>
         </w:tc>
@@ -16029,8 +16527,9 @@
                 <w:szCs w:val="24"/>
                 <w:lang w:val="en-US"/>
               </w:rPr>
-              <w:t>static/js/*.*.chunk.js</w:t>
-            </w:r>
+              <w:t>static/</w:t>
+            </w:r>
+            <w:proofErr w:type="spellStart"/>
             <w:r>
               <w:rPr>
                 <w:rFonts w:eastAsia="Times New Roman" w:cs="Times New Roman"/>
@@ -16039,8 +16538,31 @@
                 <w:szCs w:val="24"/>
                 <w:lang w:val="en-US"/>
               </w:rPr>
-              <w:t>.LICENSE</w:t>
-            </w:r>
+              <w:t>js</w:t>
+            </w:r>
+            <w:proofErr w:type="spellEnd"/>
+            <w:r>
+              <w:rPr>
+                <w:rFonts w:eastAsia="Times New Roman" w:cs="Times New Roman"/>
+                <w:color w:val="000000"/>
+                <w:sz w:val="24"/>
+                <w:szCs w:val="24"/>
+                <w:lang w:val="en-US"/>
+              </w:rPr>
+              <w:t>/*.*.</w:t>
+            </w:r>
+            <w:proofErr w:type="spellStart"/>
+            <w:r>
+              <w:rPr>
+                <w:rFonts w:eastAsia="Times New Roman" w:cs="Times New Roman"/>
+                <w:color w:val="000000"/>
+                <w:sz w:val="24"/>
+                <w:szCs w:val="24"/>
+                <w:lang w:val="en-US"/>
+              </w:rPr>
+              <w:t>chunk.js.LICENSE</w:t>
+            </w:r>
+            <w:proofErr w:type="spellEnd"/>
           </w:p>
         </w:tc>
         <w:tc>
@@ -16150,7 +16672,29 @@
                 <w:szCs w:val="24"/>
                 <w:lang w:val="en-US"/>
               </w:rPr>
-              <w:t>static/js/main.*.chunk.js</w:t>
+              <w:t>static/</w:t>
+            </w:r>
+            <w:proofErr w:type="spellStart"/>
+            <w:r>
+              <w:rPr>
+                <w:rFonts w:eastAsia="Times New Roman" w:cs="Times New Roman"/>
+                <w:color w:val="000000"/>
+                <w:sz w:val="24"/>
+                <w:szCs w:val="24"/>
+                <w:lang w:val="en-US"/>
+              </w:rPr>
+              <w:t>js</w:t>
+            </w:r>
+            <w:proofErr w:type="spellEnd"/>
+            <w:r>
+              <w:rPr>
+                <w:rFonts w:eastAsia="Times New Roman" w:cs="Times New Roman"/>
+                <w:color w:val="000000"/>
+                <w:sz w:val="24"/>
+                <w:szCs w:val="24"/>
+                <w:lang w:val="en-US"/>
+              </w:rPr>
+              <w:t>/main.*.chunk.js</w:t>
             </w:r>
           </w:p>
         </w:tc>
@@ -16225,7 +16769,15 @@
                 <w:szCs w:val="24"/>
                 <w:lang w:val="en-US"/>
               </w:rPr>
-              <w:t>webpack-</w:t>
+              <w:t>webpack</w:t>
+            </w:r>
+            <w:r>
+              <w:rPr>
+                <w:rFonts w:eastAsia="Times New Roman" w:cs="Times New Roman"/>
+                <w:sz w:val="24"/>
+                <w:szCs w:val="24"/>
+              </w:rPr>
+              <w:t>-</w:t>
             </w:r>
             <w:r>
               <w:rPr>
@@ -16234,6 +16786,14 @@
                 <w:szCs w:val="24"/>
               </w:rPr>
               <w:t>скрипта</w:t>
+            </w:r>
+            <w:r>
+              <w:rPr>
+                <w:rFonts w:eastAsia="Times New Roman" w:cs="Times New Roman"/>
+                <w:sz w:val="24"/>
+                <w:szCs w:val="24"/>
+              </w:rPr>
+              <w:t>, содержащий фундаментальные настройки сборки окружения</w:t>
             </w:r>
           </w:p>
         </w:tc>
@@ -16278,7 +16838,29 @@
                 <w:szCs w:val="24"/>
                 <w:lang w:val="en-US"/>
               </w:rPr>
-              <w:t>static/js/runtime-main.*.js</w:t>
+              <w:t>static/</w:t>
+            </w:r>
+            <w:proofErr w:type="spellStart"/>
+            <w:r>
+              <w:rPr>
+                <w:rFonts w:eastAsia="Times New Roman" w:cs="Times New Roman"/>
+                <w:color w:val="000000"/>
+                <w:sz w:val="24"/>
+                <w:szCs w:val="24"/>
+                <w:lang w:val="en-US"/>
+              </w:rPr>
+              <w:t>js</w:t>
+            </w:r>
+            <w:proofErr w:type="spellEnd"/>
+            <w:r>
+              <w:rPr>
+                <w:rFonts w:eastAsia="Times New Roman" w:cs="Times New Roman"/>
+                <w:color w:val="000000"/>
+                <w:sz w:val="24"/>
+                <w:szCs w:val="24"/>
+                <w:lang w:val="en-US"/>
+              </w:rPr>
+              <w:t>/runtime-main.*.js</w:t>
             </w:r>
           </w:p>
         </w:tc>
@@ -16346,6 +16928,7 @@
               </w:rPr>
               <w:t xml:space="preserve">Минимизированный файл </w:t>
             </w:r>
+            <w:proofErr w:type="spellStart"/>
             <w:r>
               <w:rPr>
                 <w:rFonts w:eastAsia="Times New Roman" w:cs="Times New Roman"/>
@@ -16355,6 +16938,7 @@
               </w:rPr>
               <w:t>js</w:t>
             </w:r>
+            <w:proofErr w:type="spellEnd"/>
           </w:p>
         </w:tc>
       </w:tr>
@@ -16401,23 +16985,7 @@
           <w:color w:val="000000"/>
           <w:szCs w:val="28"/>
         </w:rPr>
-        <w:t xml:space="preserve">*Форматы обмена </w:t>
-      </w:r>
-      <w:commentRangeStart w:id="3"/>
-      <w:r>
-        <w:rPr>
-          <w:rFonts w:ascii="Arial" w:eastAsia="Arial" w:hAnsi="Arial" w:cs="Arial"/>
-          <w:color w:val="000000"/>
-          <w:szCs w:val="28"/>
-        </w:rPr>
-        <w:t>данными</w:t>
-      </w:r>
-      <w:commentRangeEnd w:id="3"/>
-      <w:r>
-        <w:rPr>
-          <w:rStyle w:val="af1"/>
-        </w:rPr>
-        <w:commentReference w:id="3"/>
+        <w:t>Форматы обмена данными</w:t>
       </w:r>
     </w:p>
     <w:p>
@@ -16537,6 +17105,7 @@
           <w:sz w:val="32"/>
           <w:szCs w:val="32"/>
         </w:rPr>
+        <w:lastRenderedPageBreak/>
         <w:t>Сведения о входных и выходных данных</w:t>
       </w:r>
     </w:p>
@@ -16587,7 +17156,6 @@
         <w:pStyle w:val="10"/>
       </w:pPr>
       <w:r>
-        <w:lastRenderedPageBreak/>
         <w:t xml:space="preserve">О </w:t>
       </w:r>
       <w:r>
@@ -16874,7 +17442,6 @@
         <w:ind w:left="567" w:firstLine="567"/>
       </w:pPr>
       <w:r>
-        <w:lastRenderedPageBreak/>
         <w:t>логин;</w:t>
       </w:r>
     </w:p>
@@ -17214,7 +17781,7 @@
         </w:rPr>
         <w:t xml:space="preserve">Выходные </w:t>
       </w:r>
-      <w:commentRangeStart w:id="4"/>
+      <w:commentRangeStart w:id="3"/>
       <w:r>
         <w:rPr>
           <w:rFonts w:eastAsia="Arial" w:cs="Times New Roman"/>
@@ -17223,12 +17790,296 @@
         </w:rPr>
         <w:t>данные</w:t>
       </w:r>
-      <w:commentRangeEnd w:id="4"/>
+      <w:commentRangeEnd w:id="3"/>
       <w:r>
         <w:rPr>
           <w:rStyle w:val="af1"/>
         </w:rPr>
-        <w:commentReference w:id="4"/>
+        <w:commentReference w:id="3"/>
+      </w:r>
+    </w:p>
+    <w:p>
+      <w:pPr>
+        <w:pStyle w:val="ac"/>
+        <w:pBdr>
+          <w:top w:val="nil"/>
+          <w:left w:val="nil"/>
+          <w:bottom w:val="nil"/>
+          <w:right w:val="nil"/>
+          <w:between w:val="nil"/>
+        </w:pBdr>
+        <w:spacing w:before="240" w:after="240"/>
+        <w:ind w:left="0"/>
+        <w:jc w:val="left"/>
+        <w:rPr>
+          <w:rFonts w:eastAsia="Arial" w:cs="Times New Roman"/>
+          <w:color w:val="000000"/>
+          <w:szCs w:val="28"/>
+        </w:rPr>
+      </w:pPr>
+      <w:r>
+        <w:rPr>
+          <w:rFonts w:eastAsia="Arial" w:cs="Times New Roman"/>
+          <w:color w:val="000000"/>
+          <w:szCs w:val="28"/>
+        </w:rPr>
+        <w:t>Данные пациентов выводятся в виде списка, где каждая строка содержит информацию о конкретном пациенте.</w:t>
+      </w:r>
+    </w:p>
+    <w:p>
+      <w:pPr>
+        <w:pStyle w:val="ac"/>
+        <w:pBdr>
+          <w:top w:val="nil"/>
+          <w:left w:val="nil"/>
+          <w:bottom w:val="nil"/>
+          <w:right w:val="nil"/>
+          <w:between w:val="nil"/>
+        </w:pBdr>
+        <w:spacing w:before="240" w:after="240"/>
+        <w:ind w:left="0"/>
+        <w:jc w:val="left"/>
+        <w:rPr>
+          <w:rFonts w:eastAsia="Arial" w:cs="Times New Roman"/>
+          <w:color w:val="000000"/>
+          <w:szCs w:val="28"/>
+        </w:rPr>
+      </w:pPr>
+      <w:r>
+        <w:rPr>
+          <w:rFonts w:eastAsia="Arial" w:cs="Times New Roman"/>
+          <w:color w:val="000000"/>
+          <w:szCs w:val="28"/>
+        </w:rPr>
+        <w:t>Данные о визитах выводятся в календаре с записями.</w:t>
+      </w:r>
+    </w:p>
+    <w:p>
+      <w:pPr>
+        <w:pStyle w:val="ac"/>
+        <w:pBdr>
+          <w:top w:val="nil"/>
+          <w:left w:val="nil"/>
+          <w:bottom w:val="nil"/>
+          <w:right w:val="nil"/>
+          <w:between w:val="nil"/>
+        </w:pBdr>
+        <w:spacing w:before="240" w:after="240"/>
+        <w:ind w:left="0"/>
+        <w:jc w:val="left"/>
+        <w:rPr>
+          <w:rFonts w:eastAsia="Arial" w:cs="Times New Roman"/>
+          <w:color w:val="000000"/>
+          <w:szCs w:val="28"/>
+        </w:rPr>
+      </w:pPr>
+      <w:r>
+        <w:rPr>
+          <w:rFonts w:eastAsia="Arial" w:cs="Times New Roman"/>
+          <w:color w:val="000000"/>
+          <w:szCs w:val="28"/>
+        </w:rPr>
+        <w:t>Данные сотрудников выводятся в виде списка, где каждая строка списка содержит информацию о конкретном сотруднике.</w:t>
+      </w:r>
+    </w:p>
+    <w:p>
+      <w:pPr>
+        <w:pStyle w:val="ac"/>
+        <w:pBdr>
+          <w:top w:val="nil"/>
+          <w:left w:val="nil"/>
+          <w:bottom w:val="nil"/>
+          <w:right w:val="nil"/>
+          <w:between w:val="nil"/>
+        </w:pBdr>
+        <w:spacing w:after="240"/>
+        <w:ind w:left="0"/>
+        <w:jc w:val="left"/>
+        <w:rPr>
+          <w:rFonts w:eastAsia="Arial" w:cs="Times New Roman"/>
+          <w:color w:val="000000"/>
+          <w:szCs w:val="28"/>
+        </w:rPr>
+      </w:pPr>
+      <w:r>
+        <w:rPr>
+          <w:rFonts w:eastAsia="Arial" w:cs="Times New Roman"/>
+          <w:color w:val="000000"/>
+          <w:szCs w:val="28"/>
+        </w:rPr>
+        <w:t>Данные об услугах выводятся в виде списка, содержащего коды услуг, названия и цены.</w:t>
+      </w:r>
+    </w:p>
+    <w:p>
+      <w:pPr>
+        <w:pStyle w:val="ac"/>
+        <w:pBdr>
+          <w:top w:val="nil"/>
+          <w:left w:val="nil"/>
+          <w:bottom w:val="nil"/>
+          <w:right w:val="nil"/>
+          <w:between w:val="nil"/>
+        </w:pBdr>
+        <w:spacing w:after="240"/>
+        <w:ind w:left="0"/>
+        <w:jc w:val="left"/>
+        <w:rPr>
+          <w:rFonts w:eastAsia="Arial" w:cs="Times New Roman"/>
+          <w:color w:val="000000"/>
+          <w:szCs w:val="28"/>
+        </w:rPr>
+      </w:pPr>
+      <w:r>
+        <w:rPr>
+          <w:rFonts w:eastAsia="Arial" w:cs="Times New Roman"/>
+          <w:color w:val="000000"/>
+          <w:szCs w:val="28"/>
+        </w:rPr>
+        <w:t>Данные о предоставленные услугах находятся в конкретных визитах.</w:t>
+      </w:r>
+    </w:p>
+    <w:p>
+      <w:pPr>
+        <w:pStyle w:val="ac"/>
+        <w:pBdr>
+          <w:top w:val="nil"/>
+          <w:left w:val="nil"/>
+          <w:bottom w:val="nil"/>
+          <w:right w:val="nil"/>
+          <w:between w:val="nil"/>
+        </w:pBdr>
+        <w:spacing w:after="240"/>
+        <w:ind w:left="0"/>
+        <w:jc w:val="left"/>
+        <w:rPr>
+          <w:rFonts w:eastAsia="Arial" w:cs="Times New Roman"/>
+          <w:color w:val="000000"/>
+          <w:szCs w:val="28"/>
+        </w:rPr>
+      </w:pPr>
+      <w:r>
+        <w:rPr>
+          <w:rFonts w:eastAsia="Arial" w:cs="Times New Roman"/>
+          <w:color w:val="000000"/>
+          <w:szCs w:val="28"/>
+        </w:rPr>
+        <w:t xml:space="preserve">Данные о товарах выводятся в виде списка, </w:t>
+      </w:r>
+      <w:r>
+        <w:rPr>
+          <w:rFonts w:eastAsia="Arial" w:cs="Times New Roman"/>
+          <w:color w:val="000000"/>
+          <w:szCs w:val="28"/>
+        </w:rPr>
+        <w:t>содержащего коды товаров, названия и цены</w:t>
+      </w:r>
+      <w:r>
+        <w:rPr>
+          <w:rFonts w:eastAsia="Arial" w:cs="Times New Roman"/>
+          <w:color w:val="000000"/>
+          <w:szCs w:val="28"/>
+        </w:rPr>
+        <w:t>.</w:t>
+      </w:r>
+    </w:p>
+    <w:p>
+      <w:pPr>
+        <w:pStyle w:val="ac"/>
+        <w:pBdr>
+          <w:top w:val="nil"/>
+          <w:left w:val="nil"/>
+          <w:bottom w:val="nil"/>
+          <w:right w:val="nil"/>
+          <w:between w:val="nil"/>
+        </w:pBdr>
+        <w:spacing w:after="240"/>
+        <w:ind w:left="0"/>
+        <w:jc w:val="left"/>
+        <w:rPr>
+          <w:rFonts w:eastAsia="Arial" w:cs="Times New Roman"/>
+          <w:color w:val="000000"/>
+          <w:szCs w:val="28"/>
+        </w:rPr>
+      </w:pPr>
+      <w:r>
+        <w:rPr>
+          <w:rFonts w:eastAsia="Arial" w:cs="Times New Roman"/>
+          <w:color w:val="000000"/>
+          <w:szCs w:val="28"/>
+        </w:rPr>
+        <w:t>Данные о проданных товарах выводятся в виде списка</w:t>
+      </w:r>
+      <w:r>
+        <w:rPr>
+          <w:rFonts w:eastAsia="Arial" w:cs="Times New Roman"/>
+          <w:color w:val="000000"/>
+          <w:szCs w:val="28"/>
+        </w:rPr>
+        <w:t>.</w:t>
+      </w:r>
+    </w:p>
+    <w:p>
+      <w:pPr>
+        <w:pStyle w:val="ac"/>
+        <w:pBdr>
+          <w:top w:val="nil"/>
+          <w:left w:val="nil"/>
+          <w:bottom w:val="nil"/>
+          <w:right w:val="nil"/>
+          <w:between w:val="nil"/>
+        </w:pBdr>
+        <w:spacing w:after="240"/>
+        <w:ind w:left="0"/>
+        <w:jc w:val="left"/>
+        <w:rPr>
+          <w:rFonts w:eastAsia="Arial" w:cs="Times New Roman"/>
+          <w:color w:val="000000"/>
+          <w:szCs w:val="28"/>
+        </w:rPr>
+      </w:pPr>
+      <w:r>
+        <w:rPr>
+          <w:rFonts w:eastAsia="Arial" w:cs="Times New Roman"/>
+          <w:color w:val="000000"/>
+          <w:szCs w:val="28"/>
+        </w:rPr>
+        <w:t xml:space="preserve">Данные о дисконтных </w:t>
+      </w:r>
+      <w:r>
+        <w:rPr>
+          <w:rFonts w:eastAsia="Arial" w:cs="Times New Roman"/>
+          <w:color w:val="000000"/>
+          <w:szCs w:val="28"/>
+        </w:rPr>
+        <w:t>картах выводятся вместе с данными пациентов.</w:t>
+      </w:r>
+    </w:p>
+    <w:p>
+      <w:pPr>
+        <w:pStyle w:val="ac"/>
+        <w:pBdr>
+          <w:top w:val="nil"/>
+          <w:left w:val="nil"/>
+          <w:bottom w:val="nil"/>
+          <w:right w:val="nil"/>
+          <w:between w:val="nil"/>
+        </w:pBdr>
+        <w:spacing w:after="240"/>
+        <w:ind w:left="0"/>
+        <w:jc w:val="left"/>
+        <w:rPr>
+          <w:rFonts w:eastAsia="Arial" w:cs="Times New Roman"/>
+          <w:color w:val="000000"/>
+          <w:szCs w:val="28"/>
+        </w:rPr>
+      </w:pPr>
+      <w:r>
+        <w:rPr>
+          <w:rFonts w:eastAsia="Arial" w:cs="Times New Roman"/>
+          <w:color w:val="000000"/>
+          <w:szCs w:val="28"/>
+        </w:rPr>
+        <w:t>Данные о транзакциях выводятся в виде списка.</w:t>
       </w:r>
     </w:p>
     <w:p>
@@ -17263,10 +18114,9 @@
           <w:sz w:val="32"/>
           <w:szCs w:val="32"/>
         </w:rPr>
-        <w:lastRenderedPageBreak/>
         <w:t xml:space="preserve">Используемые </w:t>
       </w:r>
-      <w:commentRangeStart w:id="5"/>
+      <w:commentRangeStart w:id="4"/>
       <w:r>
         <w:rPr>
           <w:rFonts w:ascii="Arial" w:eastAsia="Arial" w:hAnsi="Arial" w:cs="Arial"/>
@@ -17277,12 +18127,12 @@
         </w:rPr>
         <w:t xml:space="preserve">технические </w:t>
       </w:r>
-      <w:commentRangeEnd w:id="5"/>
+      <w:commentRangeEnd w:id="4"/>
       <w:r>
         <w:rPr>
           <w:rStyle w:val="af1"/>
         </w:rPr>
-        <w:commentReference w:id="5"/>
+        <w:commentReference w:id="4"/>
       </w:r>
       <w:r>
         <w:rPr>
@@ -17293,6 +18143,416 @@
           <w:szCs w:val="32"/>
         </w:rPr>
         <w:t>средства</w:t>
+      </w:r>
+    </w:p>
+    <w:p>
+      <w:pPr>
+        <w:rPr>
+          <w:color w:val="000000"/>
+          <w:szCs w:val="28"/>
+        </w:rPr>
+      </w:pPr>
+      <w:r>
+        <w:rPr>
+          <w:color w:val="000000"/>
+          <w:szCs w:val="28"/>
+        </w:rPr>
+        <w:t xml:space="preserve">Для использования разрабатываемого </w:t>
+      </w:r>
+      <w:r>
+        <w:rPr>
+          <w:color w:val="000000"/>
+          <w:szCs w:val="28"/>
+        </w:rPr>
+        <w:t>веб-</w:t>
+      </w:r>
+      <w:r>
+        <w:rPr>
+          <w:color w:val="000000"/>
+          <w:szCs w:val="28"/>
+        </w:rPr>
+        <w:t>приложения устройство пользователя должно обладать следующими техническими требованиями, соответствующим требованиям использования основных браузеров (</w:t>
+      </w:r>
+      <w:proofErr w:type="spellStart"/>
+      <w:r>
+        <w:rPr>
+          <w:color w:val="000000"/>
+          <w:szCs w:val="28"/>
+        </w:rPr>
+        <w:t>Chrome</w:t>
+      </w:r>
+      <w:proofErr w:type="spellEnd"/>
+      <w:r>
+        <w:rPr>
+          <w:color w:val="000000"/>
+          <w:szCs w:val="28"/>
+        </w:rPr>
+        <w:t xml:space="preserve">, </w:t>
+      </w:r>
+      <w:proofErr w:type="spellStart"/>
+      <w:r>
+        <w:rPr>
+          <w:color w:val="000000"/>
+          <w:szCs w:val="28"/>
+        </w:rPr>
+        <w:t>Firefox</w:t>
+      </w:r>
+      <w:proofErr w:type="spellEnd"/>
+      <w:r>
+        <w:rPr>
+          <w:color w:val="000000"/>
+          <w:szCs w:val="28"/>
+        </w:rPr>
+        <w:t xml:space="preserve">, </w:t>
+      </w:r>
+      <w:proofErr w:type="spellStart"/>
+      <w:r>
+        <w:rPr>
+          <w:color w:val="000000"/>
+          <w:szCs w:val="28"/>
+        </w:rPr>
+        <w:t>Internet</w:t>
+      </w:r>
+      <w:proofErr w:type="spellEnd"/>
+      <w:r>
+        <w:rPr>
+          <w:color w:val="000000"/>
+          <w:szCs w:val="28"/>
+        </w:rPr>
+        <w:t xml:space="preserve"> </w:t>
+      </w:r>
+      <w:proofErr w:type="spellStart"/>
+      <w:r>
+        <w:rPr>
+          <w:color w:val="000000"/>
+          <w:szCs w:val="28"/>
+        </w:rPr>
+        <w:t>Explorer</w:t>
+      </w:r>
+      <w:proofErr w:type="spellEnd"/>
+      <w:r>
+        <w:rPr>
+          <w:color w:val="000000"/>
+          <w:szCs w:val="28"/>
+        </w:rPr>
+        <w:t xml:space="preserve">, </w:t>
+      </w:r>
+      <w:r>
+        <w:rPr>
+          <w:color w:val="000000"/>
+          <w:szCs w:val="28"/>
+          <w:lang w:val="en-US"/>
+        </w:rPr>
+        <w:t>Opera</w:t>
+      </w:r>
+      <w:r>
+        <w:rPr>
+          <w:color w:val="000000"/>
+          <w:szCs w:val="28"/>
+        </w:rPr>
+        <w:t xml:space="preserve">, </w:t>
+      </w:r>
+      <w:r>
+        <w:rPr>
+          <w:color w:val="000000"/>
+          <w:szCs w:val="28"/>
+          <w:lang w:val="en-US"/>
+        </w:rPr>
+        <w:t>Safari</w:t>
+      </w:r>
+      <w:r>
+        <w:rPr>
+          <w:color w:val="000000"/>
+          <w:szCs w:val="28"/>
+        </w:rPr>
+        <w:t xml:space="preserve"> и т.п.) (URL: </w:t>
+      </w:r>
+      <w:hyperlink r:id="rId13" w:history="1">
+        <w:r>
+          <w:rPr>
+            <w:rStyle w:val="afa"/>
+            <w:szCs w:val="28"/>
+          </w:rPr>
+          <w:t>https://support.google.com/chrome/a/answer/7100626</w:t>
+        </w:r>
+      </w:hyperlink>
+      <w:r>
+        <w:rPr>
+          <w:color w:val="000000"/>
+          <w:szCs w:val="28"/>
+        </w:rPr>
+        <w:t xml:space="preserve">, </w:t>
+      </w:r>
+      <w:r>
+        <w:rPr>
+          <w:color w:val="000000"/>
+          <w:szCs w:val="28"/>
+        </w:rPr>
+        <w:t>дата обращения: 1</w:t>
+      </w:r>
+      <w:r>
+        <w:rPr>
+          <w:color w:val="000000"/>
+          <w:szCs w:val="28"/>
+        </w:rPr>
+        <w:t>8</w:t>
+      </w:r>
+      <w:r>
+        <w:rPr>
+          <w:color w:val="000000"/>
+          <w:szCs w:val="28"/>
+        </w:rPr>
+        <w:t>.05.2</w:t>
+      </w:r>
+      <w:r>
+        <w:rPr>
+          <w:color w:val="000000"/>
+          <w:szCs w:val="28"/>
+        </w:rPr>
+        <w:t>1</w:t>
+      </w:r>
+      <w:r>
+        <w:rPr>
+          <w:color w:val="000000"/>
+          <w:szCs w:val="28"/>
+        </w:rPr>
+        <w:t>):</w:t>
+      </w:r>
+    </w:p>
+    <w:p>
+      <w:pPr>
+        <w:numPr>
+          <w:ilvl w:val="0"/>
+          <w:numId w:val="13"/>
+        </w:numPr>
+        <w:tabs>
+          <w:tab w:val="left" w:pos="567"/>
+        </w:tabs>
+        <w:rPr>
+          <w:sz w:val="24"/>
+          <w:szCs w:val="24"/>
+        </w:rPr>
+      </w:pPr>
+      <w:r>
+        <w:rPr>
+          <w:color w:val="000000"/>
+          <w:szCs w:val="28"/>
+        </w:rPr>
+        <w:t xml:space="preserve">ОС </w:t>
+      </w:r>
+      <w:proofErr w:type="spellStart"/>
+      <w:r>
+        <w:rPr>
+          <w:color w:val="000000"/>
+          <w:szCs w:val="28"/>
+        </w:rPr>
+        <w:t>Windows</w:t>
+      </w:r>
+      <w:proofErr w:type="spellEnd"/>
+      <w:r>
+        <w:rPr>
+          <w:color w:val="000000"/>
+          <w:szCs w:val="28"/>
+        </w:rPr>
+        <w:t> 7</w:t>
+      </w:r>
+      <w:r>
+        <w:rPr>
+          <w:color w:val="000000"/>
+          <w:szCs w:val="28"/>
+        </w:rPr>
+        <w:t xml:space="preserve"> (</w:t>
+      </w:r>
+      <w:r>
+        <w:rPr>
+          <w:color w:val="000000"/>
+          <w:szCs w:val="28"/>
+        </w:rPr>
+        <w:t>поддержка завершится не ранее 15.01.2022)</w:t>
+      </w:r>
+      <w:r>
+        <w:rPr>
+          <w:color w:val="000000"/>
+          <w:szCs w:val="28"/>
+        </w:rPr>
+        <w:t xml:space="preserve">, </w:t>
+      </w:r>
+      <w:proofErr w:type="spellStart"/>
+      <w:r>
+        <w:rPr>
+          <w:color w:val="000000"/>
+          <w:szCs w:val="28"/>
+        </w:rPr>
+        <w:t>Windows</w:t>
+      </w:r>
+      <w:proofErr w:type="spellEnd"/>
+      <w:r>
+        <w:rPr>
+          <w:color w:val="000000"/>
+          <w:szCs w:val="28"/>
+        </w:rPr>
+        <w:t xml:space="preserve"> 8, </w:t>
+      </w:r>
+      <w:proofErr w:type="spellStart"/>
+      <w:r>
+        <w:rPr>
+          <w:color w:val="000000"/>
+          <w:szCs w:val="28"/>
+        </w:rPr>
+        <w:t>Windows</w:t>
+      </w:r>
+      <w:proofErr w:type="spellEnd"/>
+      <w:r>
+        <w:rPr>
+          <w:color w:val="000000"/>
+          <w:szCs w:val="28"/>
+        </w:rPr>
+        <w:t xml:space="preserve"> 8.1, </w:t>
+      </w:r>
+      <w:proofErr w:type="spellStart"/>
+      <w:r>
+        <w:rPr>
+          <w:color w:val="000000"/>
+          <w:szCs w:val="28"/>
+        </w:rPr>
+        <w:t>Windows</w:t>
+      </w:r>
+      <w:proofErr w:type="spellEnd"/>
+      <w:r>
+        <w:rPr>
+          <w:color w:val="000000"/>
+          <w:szCs w:val="28"/>
+        </w:rPr>
+        <w:t xml:space="preserve"> 10 или более поздней версии или </w:t>
+      </w:r>
+      <w:r>
+        <w:rPr>
+          <w:color w:val="000000"/>
+          <w:szCs w:val="28"/>
+          <w:highlight w:val="white"/>
+        </w:rPr>
+        <w:t xml:space="preserve">OS X </w:t>
+      </w:r>
+      <w:r>
+        <w:rPr>
+          <w:color w:val="000000"/>
+          <w:szCs w:val="28"/>
+          <w:highlight w:val="white"/>
+          <w:lang w:val="en-US"/>
+        </w:rPr>
+        <w:t>El</w:t>
+      </w:r>
+      <w:r>
+        <w:rPr>
+          <w:color w:val="000000"/>
+          <w:szCs w:val="28"/>
+          <w:highlight w:val="white"/>
+        </w:rPr>
+        <w:t xml:space="preserve"> </w:t>
+      </w:r>
+      <w:r>
+        <w:rPr>
+          <w:color w:val="000000"/>
+          <w:szCs w:val="28"/>
+          <w:highlight w:val="white"/>
+          <w:lang w:val="en-US"/>
+        </w:rPr>
+        <w:t>Capitan</w:t>
+      </w:r>
+      <w:r>
+        <w:rPr>
+          <w:color w:val="000000"/>
+          <w:szCs w:val="28"/>
+          <w:highlight w:val="white"/>
+        </w:rPr>
+        <w:t> 10.1</w:t>
+      </w:r>
+      <w:r>
+        <w:rPr>
+          <w:color w:val="000000"/>
+          <w:szCs w:val="28"/>
+          <w:highlight w:val="white"/>
+        </w:rPr>
+        <w:t>1</w:t>
+      </w:r>
+      <w:r>
+        <w:rPr>
+          <w:color w:val="000000"/>
+          <w:szCs w:val="28"/>
+          <w:highlight w:val="white"/>
+        </w:rPr>
+        <w:t xml:space="preserve"> или более поздней версии</w:t>
+      </w:r>
+      <w:r>
+        <w:rPr>
+          <w:color w:val="000000"/>
+          <w:szCs w:val="28"/>
+        </w:rPr>
+        <w:t>.</w:t>
+      </w:r>
+    </w:p>
+    <w:p>
+      <w:pPr>
+        <w:numPr>
+          <w:ilvl w:val="0"/>
+          <w:numId w:val="13"/>
+        </w:numPr>
+        <w:tabs>
+          <w:tab w:val="left" w:pos="567"/>
+        </w:tabs>
+      </w:pPr>
+      <w:r>
+        <w:rPr>
+          <w:color w:val="000000"/>
+          <w:szCs w:val="28"/>
+        </w:rPr>
+        <w:t xml:space="preserve">процессор </w:t>
+      </w:r>
+      <w:proofErr w:type="spellStart"/>
+      <w:r>
+        <w:rPr>
+          <w:color w:val="000000"/>
+          <w:szCs w:val="28"/>
+        </w:rPr>
+        <w:t>Intel</w:t>
+      </w:r>
+      <w:proofErr w:type="spellEnd"/>
+      <w:r>
+        <w:rPr>
+          <w:color w:val="000000"/>
+          <w:szCs w:val="28"/>
+        </w:rPr>
+        <w:t xml:space="preserve"> </w:t>
+      </w:r>
+      <w:proofErr w:type="spellStart"/>
+      <w:r>
+        <w:rPr>
+          <w:color w:val="000000"/>
+          <w:szCs w:val="28"/>
+        </w:rPr>
+        <w:t>Pentium</w:t>
+      </w:r>
+      <w:proofErr w:type="spellEnd"/>
+      <w:r>
+        <w:rPr>
+          <w:color w:val="000000"/>
+          <w:szCs w:val="28"/>
+        </w:rPr>
+        <w:t> 4 или более поздней версии с поддержкой SSE</w:t>
+      </w:r>
+      <w:r>
+        <w:rPr>
+          <w:color w:val="000000"/>
+          <w:szCs w:val="28"/>
+        </w:rPr>
+        <w:t>3</w:t>
+      </w:r>
+      <w:r>
+        <w:rPr>
+          <w:color w:val="000000"/>
+          <w:szCs w:val="28"/>
+        </w:rPr>
+        <w:t>.</w:t>
       </w:r>
     </w:p>
     <w:p>
@@ -17363,6 +18623,33 @@
     </w:p>
     <w:p>
       <w:pPr>
+        <w:pBdr>
+          <w:top w:val="nil"/>
+          <w:left w:val="nil"/>
+          <w:bottom w:val="nil"/>
+          <w:right w:val="nil"/>
+          <w:between w:val="nil"/>
+        </w:pBdr>
+        <w:spacing w:before="240" w:after="240" w:line="240" w:lineRule="auto"/>
+        <w:jc w:val="left"/>
+        <w:outlineLvl w:val="1"/>
+        <w:rPr>
+          <w:rFonts w:eastAsia="Arial" w:cs="Times New Roman"/>
+          <w:color w:val="000000"/>
+          <w:szCs w:val="28"/>
+        </w:rPr>
+      </w:pPr>
+      <w:r>
+        <w:rPr>
+          <w:rFonts w:eastAsia="Arial" w:cs="Times New Roman"/>
+          <w:color w:val="000000"/>
+          <w:szCs w:val="28"/>
+        </w:rPr>
+        <w:t>Приложение не нуждается в установке.</w:t>
+      </w:r>
+    </w:p>
+    <w:p>
+      <w:pPr>
         <w:numPr>
           <w:ilvl w:val="1"/>
           <w:numId w:val="1"/>
@@ -17394,6 +18681,91 @@
     </w:p>
     <w:p>
       <w:pPr>
+        <w:pBdr>
+          <w:top w:val="nil"/>
+          <w:left w:val="nil"/>
+          <w:bottom w:val="nil"/>
+          <w:right w:val="nil"/>
+          <w:between w:val="nil"/>
+        </w:pBdr>
+        <w:spacing w:before="240" w:after="240"/>
+        <w:jc w:val="left"/>
+        <w:rPr>
+          <w:rFonts w:eastAsia="Arial" w:cs="Times New Roman"/>
+          <w:color w:val="000000"/>
+          <w:szCs w:val="28"/>
+        </w:rPr>
+      </w:pPr>
+      <w:r>
+        <w:rPr>
+          <w:rFonts w:eastAsia="Arial" w:cs="Times New Roman"/>
+          <w:color w:val="000000"/>
+          <w:szCs w:val="28"/>
+        </w:rPr>
+        <w:t xml:space="preserve">Разрабатываемая программа – веб-приложение, поэтому для начала работы требуется перейти на определённый </w:t>
+      </w:r>
+      <w:r>
+        <w:rPr>
+          <w:rFonts w:eastAsia="Arial" w:cs="Times New Roman"/>
+          <w:color w:val="000000"/>
+          <w:szCs w:val="28"/>
+          <w:lang w:val="en-US"/>
+        </w:rPr>
+        <w:t>URL</w:t>
+      </w:r>
+      <w:r>
+        <w:rPr>
+          <w:rFonts w:eastAsia="Arial" w:cs="Times New Roman"/>
+          <w:color w:val="000000"/>
+          <w:szCs w:val="28"/>
+        </w:rPr>
+        <w:t>, который будет назначен заказчиком на рабочем месте</w:t>
+      </w:r>
+      <w:r>
+        <w:rPr>
+          <w:rFonts w:eastAsia="Arial" w:cs="Times New Roman"/>
+          <w:color w:val="000000"/>
+          <w:szCs w:val="28"/>
+        </w:rPr>
+        <w:t>.</w:t>
+      </w:r>
+      <w:r>
+        <w:rPr>
+          <w:rFonts w:eastAsia="Arial" w:cs="Times New Roman"/>
+          <w:color w:val="000000"/>
+          <w:szCs w:val="28"/>
+        </w:rPr>
+        <w:t xml:space="preserve"> </w:t>
+      </w:r>
+    </w:p>
+    <w:p>
+      <w:pPr>
+        <w:pBdr>
+          <w:top w:val="nil"/>
+          <w:left w:val="nil"/>
+          <w:bottom w:val="nil"/>
+          <w:right w:val="nil"/>
+          <w:between w:val="nil"/>
+        </w:pBdr>
+        <w:spacing w:before="240" w:after="240"/>
+        <w:jc w:val="left"/>
+        <w:rPr>
+          <w:rFonts w:eastAsia="Arial" w:cs="Times New Roman"/>
+          <w:color w:val="000000"/>
+          <w:szCs w:val="28"/>
+        </w:rPr>
+      </w:pPr>
+      <w:r>
+        <w:rPr>
+          <w:rFonts w:eastAsia="Arial" w:cs="Times New Roman"/>
+          <w:color w:val="000000"/>
+          <w:szCs w:val="28"/>
+        </w:rPr>
+        <w:t>Для прекращения работы необходимо покинуть браузер или вкладку, в которой открыто веб-приложение.</w:t>
+      </w:r>
+    </w:p>
+    <w:p>
+      <w:pPr>
         <w:numPr>
           <w:ilvl w:val="1"/>
           <w:numId w:val="1"/>
@@ -17432,10 +18804,12 @@
           <w:right w:val="nil"/>
           <w:between w:val="nil"/>
         </w:pBdr>
-        <w:spacing w:before="240" w:after="240" w:line="240" w:lineRule="auto"/>
+        <w:spacing w:before="240" w:after="240"/>
         <w:jc w:val="left"/>
-        <w:outlineLvl w:val="1"/>
-      </w:pPr>
+      </w:pPr>
+      <w:r>
+        <w:t>Пользователи взаимодействуют с веб-приложением в интерактивном режиме.</w:t>
+      </w:r>
     </w:p>
     <w:p>
       <w:pPr>
@@ -17481,6 +18855,180 @@
     </w:p>
     <w:p>
       <w:pPr>
+        <w:pBdr>
+          <w:top w:val="nil"/>
+          <w:left w:val="nil"/>
+          <w:bottom w:val="nil"/>
+          <w:right w:val="nil"/>
+          <w:between w:val="nil"/>
+        </w:pBdr>
+        <w:spacing w:after="240"/>
+      </w:pPr>
+      <w:r>
+        <w:t>В результате выполнения преддипломной практики было разработано веб-приложение для учёта пациентов в соответствии с техническим заданием и моделями разработки. Сформировано техническое описание разработанной системы.</w:t>
+      </w:r>
+    </w:p>
+    <w:p>
+      <w:pPr>
+        <w:pBdr>
+          <w:top w:val="nil"/>
+          <w:left w:val="nil"/>
+          <w:bottom w:val="nil"/>
+          <w:right w:val="nil"/>
+          <w:between w:val="nil"/>
+        </w:pBdr>
+        <w:spacing w:after="240"/>
+      </w:pPr>
+      <w:r>
+        <w:t xml:space="preserve">Для достижения поставленной цели были выполнены следующее задачи: </w:t>
+      </w:r>
+    </w:p>
+    <w:p>
+      <w:pPr>
+        <w:numPr>
+          <w:ilvl w:val="0"/>
+          <w:numId w:val="17"/>
+        </w:numPr>
+        <w:ind w:left="567" w:firstLine="567"/>
+      </w:pPr>
+      <w:r>
+        <w:rPr>
+          <w:rFonts w:eastAsia="Times New Roman" w:cs="Times New Roman"/>
+          <w:color w:val="000000"/>
+          <w:szCs w:val="28"/>
+        </w:rPr>
+        <w:t>Уточнение функциональных требований (при необходимости).</w:t>
+      </w:r>
+    </w:p>
+    <w:p>
+      <w:pPr>
+        <w:numPr>
+          <w:ilvl w:val="0"/>
+          <w:numId w:val="17"/>
+        </w:numPr>
+        <w:ind w:left="567" w:firstLine="567"/>
+      </w:pPr>
+      <w:r>
+        <w:rPr>
+          <w:rFonts w:eastAsia="Times New Roman" w:cs="Times New Roman"/>
+          <w:color w:val="000000"/>
+          <w:szCs w:val="28"/>
+        </w:rPr>
+        <w:t>Программная реализация системы (клиентской части).</w:t>
+      </w:r>
+    </w:p>
+    <w:p>
+      <w:pPr>
+        <w:numPr>
+          <w:ilvl w:val="0"/>
+          <w:numId w:val="17"/>
+        </w:numPr>
+        <w:ind w:left="567" w:firstLine="567"/>
+      </w:pPr>
+      <w:r>
+        <w:rPr>
+          <w:rFonts w:eastAsia="Times New Roman" w:cs="Times New Roman"/>
+          <w:color w:val="000000"/>
+          <w:szCs w:val="28"/>
+        </w:rPr>
+        <w:t>Проведение отладки и тестирования системы.</w:t>
+      </w:r>
+    </w:p>
+    <w:p>
+      <w:pPr>
+        <w:numPr>
+          <w:ilvl w:val="0"/>
+          <w:numId w:val="17"/>
+        </w:numPr>
+        <w:ind w:left="567" w:firstLine="567"/>
+      </w:pPr>
+      <w:r>
+        <w:rPr>
+          <w:rFonts w:eastAsia="Times New Roman" w:cs="Times New Roman"/>
+          <w:color w:val="000000"/>
+          <w:szCs w:val="28"/>
+        </w:rPr>
+        <w:t>Формирование технического описания разработанной программной системы.</w:t>
+      </w:r>
+    </w:p>
+    <w:p>
+      <w:pPr>
+        <w:numPr>
+          <w:ilvl w:val="0"/>
+          <w:numId w:val="17"/>
+        </w:numPr>
+        <w:ind w:left="567" w:firstLine="567"/>
+      </w:pPr>
+      <w:r>
+        <w:rPr>
+          <w:rFonts w:eastAsia="Times New Roman" w:cs="Times New Roman"/>
+          <w:color w:val="000000"/>
+          <w:szCs w:val="28"/>
+        </w:rPr>
+        <w:t>Представление реализованной программной системы.</w:t>
+      </w:r>
+    </w:p>
+    <w:p>
+      <w:pPr>
+        <w:pBdr>
+          <w:top w:val="nil"/>
+          <w:left w:val="nil"/>
+          <w:bottom w:val="nil"/>
+          <w:right w:val="nil"/>
+          <w:between w:val="nil"/>
+        </w:pBdr>
+        <w:spacing w:after="240"/>
+      </w:pPr>
+      <w:r>
+        <w:t xml:space="preserve">Таким образом, все задачи решены в </w:t>
+      </w:r>
+      <w:commentRangeStart w:id="5"/>
+      <w:r>
+        <w:rPr>
+          <w:highlight w:val="yellow"/>
+        </w:rPr>
+        <w:t>полном</w:t>
+      </w:r>
+      <w:r>
+        <w:t xml:space="preserve"> </w:t>
+      </w:r>
+      <w:commentRangeEnd w:id="5"/>
+      <w:r>
+        <w:rPr>
+          <w:rStyle w:val="af1"/>
+        </w:rPr>
+        <w:commentReference w:id="5"/>
+      </w:r>
+      <w:r>
+        <w:t xml:space="preserve">объёме. Цель практики </w:t>
+      </w:r>
+      <w:r>
+        <w:rPr>
+          <w:highlight w:val="yellow"/>
+        </w:rPr>
+        <w:t>достигнута</w:t>
+      </w:r>
+      <w:r>
+        <w:t>.</w:t>
+      </w:r>
+    </w:p>
+    <w:p>
+      <w:pPr>
+        <w:pBdr>
+          <w:top w:val="nil"/>
+          <w:left w:val="nil"/>
+          <w:bottom w:val="nil"/>
+          <w:right w:val="nil"/>
+          <w:between w:val="nil"/>
+        </w:pBdr>
+        <w:spacing w:after="240"/>
+      </w:pPr>
+      <w:r>
+        <w:t>В качестве перспективы дальнейшего развития приложения можно рассмотреть расширение системы для внедрения в другие частные медицинские клиники.</w:t>
+      </w:r>
+    </w:p>
+    <w:p>
+      <w:pPr>
         <w:spacing w:after="160" w:line="259" w:lineRule="auto"/>
         <w:ind w:firstLine="0"/>
         <w:jc w:val="left"/>
@@ -17582,7 +19130,6 @@
           <w:rFonts w:ascii="Arial" w:hAnsi="Arial" w:cs="Arial"/>
           <w:sz w:val="32"/>
           <w:szCs w:val="32"/>
-          <w:lang w:val="en-US"/>
         </w:rPr>
       </w:pPr>
       <w:r>
@@ -17674,7 +19221,7 @@
                     </pic:cNvPicPr>
                   </pic:nvPicPr>
                   <pic:blipFill>
-                    <a:blip r:embed="rId13"/>
+                    <a:blip r:embed="rId14"/>
                     <a:stretch>
                       <a:fillRect/>
                     </a:stretch>
@@ -17745,7 +19292,7 @@
                     </pic:cNvPicPr>
                   </pic:nvPicPr>
                   <pic:blipFill rotWithShape="1">
-                    <a:blip r:embed="rId14"/>
+                    <a:blip r:embed="rId15"/>
                     <a:srcRect b="11360"/>
                     <a:stretch/>
                   </pic:blipFill>
@@ -17821,11 +19368,10 @@
 
 <file path=word/comments.xml><?xml version="1.0" encoding="utf-8"?>
 <w:comments xmlns:wpc="http://schemas.microsoft.com/office/word/2010/wordprocessingCanvas" xmlns:cx="http://schemas.microsoft.com/office/drawing/2014/chartex" xmlns:cx1="http://schemas.microsoft.com/office/drawing/2015/9/8/chartex" xmlns:cx2="http://schemas.microsoft.com/office/drawing/2015/10/21/chartex" xmlns:cx3="http://schemas.microsoft.com/office/drawing/2016/5/9/chartex" xmlns:cx4="http://schemas.microsoft.com/office/drawing/2016/5/10/chartex" xmlns:cx5="http://schemas.microsoft.com/office/drawing/2016/5/11/chartex" xmlns:cx6="http://schemas.microsoft.com/office/drawing/2016/5/12/chartex" xmlns:cx7="http://schemas.microsoft.com/office/drawing/2016/5/13/chartex" xmlns:cx8="http://schemas.microsoft.com/office/drawing/2016/5/14/chartex" xmlns:mc="http://schemas.openxmlformats.org/markup-compatibility/2006" xmlns:aink="http://schemas.microsoft.com/office/drawing/2016/ink" xmlns:am3d="http://schemas.microsoft.com/office/drawing/2017/model3d" xmlns:o="urn:schemas-microsoft-com:office:office" xmlns:r="http://schemas.openxmlformats.org/officeDocument/2006/relationships" xmlns:m="http://schemas.openxmlformats.org/officeDocument/2006/math" xmlns:v="urn:schemas-microsoft-com:vml" xmlns:wp14="http://schemas.microsoft.com/office/word/2010/wordprocessingDrawing" xmlns:wp="http://schemas.openxmlformats.org/drawingml/2006/wordprocessingDrawing" xmlns:w10="urn:schemas-microsoft-com:office:word" xmlns:w="http://schemas.openxmlformats.org/wordprocessingml/2006/main" xmlns:w14="http://schemas.microsoft.com/office/word/2010/wordml" xmlns:w15="http://schemas.microsoft.com/office/word/2012/wordml" xmlns:w16cex="http://schemas.microsoft.com/office/word/2018/wordml/cex" xmlns:w16cid="http://schemas.microsoft.com/office/word/2016/wordml/cid" xmlns:w16="http://schemas.microsoft.com/office/word/2018/wordml" xmlns:w16sdtdh="http://schemas.microsoft.com/office/word/2020/wordml/sdtdatahash" xmlns:w16se="http://schemas.microsoft.com/office/word/2015/wordml/symex" xmlns:wpg="http://schemas.microsoft.com/office/word/2010/wordprocessingGroup" xmlns:wpi="http://schemas.microsoft.com/office/word/2010/wordprocessingInk" xmlns:wne="http://schemas.microsoft.com/office/word/2006/wordml" xmlns:wps="http://schemas.microsoft.com/office/word/2010/wordprocessingShape" mc:Ignorable="w14 w15 w16se w16cid w16 w16cex w16sdtdh wp14">
-  <w:comment w:id="1" w:author="Николай Кунаев" w:date="2021-05-14T11:33:00Z" w:initials="НК">
+  <w:comment w:id="1" w:author="Николай Кунаев" w:date="2021-05-19T21:20:00Z" w:initials="НК">
     <w:p>
       <w:pPr>
         <w:pStyle w:val="af2"/>
-        <w:ind w:firstLine="0"/>
       </w:pPr>
       <w:r>
         <w:rPr>
@@ -17834,7 +19380,7 @@
         <w:annotationRef/>
       </w:r>
       <w:r>
-        <w:t>Описать конкретные функции</w:t>
+        <w:t>Дописать функции</w:t>
       </w:r>
     </w:p>
   </w:comment>
@@ -17858,11 +19404,16 @@
         <w:pStyle w:val="af2"/>
       </w:pPr>
       <w:r>
-        <w:t>Минимизация в продакшн</w:t>
-      </w:r>
+        <w:t xml:space="preserve">Минимизация в </w:t>
+      </w:r>
+      <w:proofErr w:type="spellStart"/>
+      <w:r>
+        <w:t>продакшн</w:t>
+      </w:r>
+      <w:proofErr w:type="spellEnd"/>
     </w:p>
   </w:comment>
-  <w:comment w:id="3" w:author="Николай Кунаев" w:date="2021-05-13T17:20:00Z" w:initials="НК">
+  <w:comment w:id="3" w:author="Николай Кунаев" w:date="2021-05-14T11:39:00Z" w:initials="НК">
     <w:p>
       <w:pPr>
         <w:pStyle w:val="af2"/>
@@ -17874,11 +19425,11 @@
         <w:annotationRef/>
       </w:r>
       <w:r>
-        <w:t>Для клиент-серверного взаимодействия</w:t>
+        <w:t>Интерфейсы и что они отображают</w:t>
       </w:r>
     </w:p>
   </w:comment>
-  <w:comment w:id="4" w:author="Николай Кунаев" w:date="2021-05-14T11:39:00Z" w:initials="НК">
+  <w:comment w:id="4" w:author="Николай Кунаев" w:date="2021-05-14T12:06:00Z" w:initials="НК">
     <w:p>
       <w:pPr>
         <w:pStyle w:val="af2"/>
@@ -17890,11 +19441,11 @@
         <w:annotationRef/>
       </w:r>
       <w:r>
-        <w:t>Интерфейсы и что они отображают</w:t>
+        <w:t>Что требуется для развёртывания сервиса</w:t>
       </w:r>
     </w:p>
   </w:comment>
-  <w:comment w:id="5" w:author="Николай Кунаев" w:date="2021-05-14T12:06:00Z" w:initials="НК">
+  <w:comment w:id="5" w:author="Николай Кунаев" w:date="2021-05-19T23:40:00Z" w:initials="НК">
     <w:p>
       <w:pPr>
         <w:pStyle w:val="af2"/>
@@ -17906,7 +19457,7 @@
         <w:annotationRef/>
       </w:r>
       <w:r>
-        <w:t>Что требуется для развёртывания сервиса</w:t>
+        <w:t>А в полном ли?</w:t>
       </w:r>
     </w:p>
   </w:comment>
@@ -17915,31 +19466,31 @@
 
 <file path=word/commentsExtended.xml><?xml version="1.0" encoding="utf-8"?>
 <w15:commentsEx xmlns:wpc="http://schemas.microsoft.com/office/word/2010/wordprocessingCanvas" xmlns:cx="http://schemas.microsoft.com/office/drawing/2014/chartex" xmlns:cx1="http://schemas.microsoft.com/office/drawing/2015/9/8/chartex" xmlns:cx2="http://schemas.microsoft.com/office/drawing/2015/10/21/chartex" xmlns:cx3="http://schemas.microsoft.com/office/drawing/2016/5/9/chartex" xmlns:cx4="http://schemas.microsoft.com/office/drawing/2016/5/10/chartex" xmlns:cx5="http://schemas.microsoft.com/office/drawing/2016/5/11/chartex" xmlns:cx6="http://schemas.microsoft.com/office/drawing/2016/5/12/chartex" xmlns:cx7="http://schemas.microsoft.com/office/drawing/2016/5/13/chartex" xmlns:cx8="http://schemas.microsoft.com/office/drawing/2016/5/14/chartex" xmlns:mc="http://schemas.openxmlformats.org/markup-compatibility/2006" xmlns:aink="http://schemas.microsoft.com/office/drawing/2016/ink" xmlns:am3d="http://schemas.microsoft.com/office/drawing/2017/model3d" xmlns:o="urn:schemas-microsoft-com:office:office" xmlns:r="http://schemas.openxmlformats.org/officeDocument/2006/relationships" xmlns:m="http://schemas.openxmlformats.org/officeDocument/2006/math" xmlns:v="urn:schemas-microsoft-com:vml" xmlns:wp14="http://schemas.microsoft.com/office/word/2010/wordprocessingDrawing" xmlns:wp="http://schemas.openxmlformats.org/drawingml/2006/wordprocessingDrawing" xmlns:w10="urn:schemas-microsoft-com:office:word" xmlns:w="http://schemas.openxmlformats.org/wordprocessingml/2006/main" xmlns:w14="http://schemas.microsoft.com/office/word/2010/wordml" xmlns:w15="http://schemas.microsoft.com/office/word/2012/wordml" xmlns:w16cex="http://schemas.microsoft.com/office/word/2018/wordml/cex" xmlns:w16cid="http://schemas.microsoft.com/office/word/2016/wordml/cid" xmlns:w16="http://schemas.microsoft.com/office/word/2018/wordml" xmlns:w16sdtdh="http://schemas.microsoft.com/office/word/2020/wordml/sdtdatahash" xmlns:w16se="http://schemas.microsoft.com/office/word/2015/wordml/symex" xmlns:wpg="http://schemas.microsoft.com/office/word/2010/wordprocessingGroup" xmlns:wpi="http://schemas.microsoft.com/office/word/2010/wordprocessingInk" xmlns:wne="http://schemas.microsoft.com/office/word/2006/wordml" xmlns:wps="http://schemas.microsoft.com/office/word/2010/wordprocessingShape" mc:Ignorable="w14 w15 w16se w16cid w16 w16cex w16sdtdh wp14">
-  <w15:commentEx w15:paraId="53C9D3A7" w15:done="0"/>
+  <w15:commentEx w15:paraId="7939BF7C" w15:done="0"/>
   <w15:commentEx w15:paraId="5D2B6A83" w15:done="0"/>
-  <w15:commentEx w15:paraId="5471E7DC" w15:done="0"/>
   <w15:commentEx w15:paraId="505FA97D" w15:done="0"/>
   <w15:commentEx w15:paraId="049927E5" w15:done="0"/>
+  <w15:commentEx w15:paraId="24474731" w15:done="0"/>
 </w15:commentsEx>
 </file>
 
 <file path=word/commentsExtensible.xml><?xml version="1.0" encoding="utf-8"?>
 <w16cex:commentsExtensible xmlns:wpc="http://schemas.microsoft.com/office/word/2010/wordprocessingCanvas" xmlns:cx="http://schemas.microsoft.com/office/drawing/2014/chartex" xmlns:cx1="http://schemas.microsoft.com/office/drawing/2015/9/8/chartex" xmlns:cx2="http://schemas.microsoft.com/office/drawing/2015/10/21/chartex" xmlns:cx3="http://schemas.microsoft.com/office/drawing/2016/5/9/chartex" xmlns:cx4="http://schemas.microsoft.com/office/drawing/2016/5/10/chartex" xmlns:cx5="http://schemas.microsoft.com/office/drawing/2016/5/11/chartex" xmlns:cx6="http://schemas.microsoft.com/office/drawing/2016/5/12/chartex" xmlns:cx7="http://schemas.microsoft.com/office/drawing/2016/5/13/chartex" xmlns:cx8="http://schemas.microsoft.com/office/drawing/2016/5/14/chartex" xmlns:mc="http://schemas.openxmlformats.org/markup-compatibility/2006" xmlns:aink="http://schemas.microsoft.com/office/drawing/2016/ink" xmlns:am3d="http://schemas.microsoft.com/office/drawing/2017/model3d" xmlns:o="urn:schemas-microsoft-com:office:office" xmlns:r="http://schemas.openxmlformats.org/officeDocument/2006/relationships" xmlns:m="http://schemas.openxmlformats.org/officeDocument/2006/math" xmlns:v="urn:schemas-microsoft-com:vml" xmlns:wp14="http://schemas.microsoft.com/office/word/2010/wordprocessingDrawing" xmlns:wp="http://schemas.openxmlformats.org/drawingml/2006/wordprocessingDrawing" xmlns:w10="urn:schemas-microsoft-com:office:word" xmlns:w="http://schemas.openxmlformats.org/wordprocessingml/2006/main" xmlns:w14="http://schemas.microsoft.com/office/word/2010/wordml" xmlns:w15="http://schemas.microsoft.com/office/word/2012/wordml" xmlns:w16cex="http://schemas.microsoft.com/office/word/2018/wordml/cex" xmlns:w16cid="http://schemas.microsoft.com/office/word/2016/wordml/cid" xmlns:w16="http://schemas.microsoft.com/office/word/2018/wordml" xmlns:w16sdtdh="http://schemas.microsoft.com/office/word/2020/wordml/sdtdatahash" xmlns:w16se="http://schemas.microsoft.com/office/word/2015/wordml/symex" xmlns:wpg="http://schemas.microsoft.com/office/word/2010/wordprocessingGroup" xmlns:wpi="http://schemas.microsoft.com/office/word/2010/wordprocessingInk" xmlns:wne="http://schemas.microsoft.com/office/word/2006/wordml" xmlns:wps="http://schemas.microsoft.com/office/word/2010/wordprocessingShape" mc:Ignorable="w14 w15 w16se w16cid w16 w16cex w16sdtdh wp14">
-  <w16cex:commentExtensible w16cex:durableId="2448DE93" w16cex:dateUtc="2021-05-14T08:33:00Z"/>
+  <w16cex:commentExtensible w16cex:durableId="244FFF88" w16cex:dateUtc="2021-05-19T18:20:00Z"/>
   <w16cex:commentExtensible w16cex:durableId="2447DE10" w16cex:dateUtc="2021-05-13T14:19:00Z"/>
-  <w16cex:commentExtensible w16cex:durableId="2447DE68" w16cex:dateUtc="2021-05-13T14:20:00Z"/>
   <w16cex:commentExtensible w16cex:durableId="2448DFDB" w16cex:dateUtc="2021-05-14T08:39:00Z"/>
   <w16cex:commentExtensible w16cex:durableId="2448E654" w16cex:dateUtc="2021-05-14T09:06:00Z"/>
+  <w16cex:commentExtensible w16cex:durableId="24502077" w16cex:dateUtc="2021-05-19T20:40:00Z"/>
 </w16cex:commentsExtensible>
 </file>
 
 <file path=word/commentsIds.xml><?xml version="1.0" encoding="utf-8"?>
 <w16cid:commentsIds xmlns:wpc="http://schemas.microsoft.com/office/word/2010/wordprocessingCanvas" xmlns:cx="http://schemas.microsoft.com/office/drawing/2014/chartex" xmlns:cx1="http://schemas.microsoft.com/office/drawing/2015/9/8/chartex" xmlns:cx2="http://schemas.microsoft.com/office/drawing/2015/10/21/chartex" xmlns:cx3="http://schemas.microsoft.com/office/drawing/2016/5/9/chartex" xmlns:cx4="http://schemas.microsoft.com/office/drawing/2016/5/10/chartex" xmlns:cx5="http://schemas.microsoft.com/office/drawing/2016/5/11/chartex" xmlns:cx6="http://schemas.microsoft.com/office/drawing/2016/5/12/chartex" xmlns:cx7="http://schemas.microsoft.com/office/drawing/2016/5/13/chartex" xmlns:cx8="http://schemas.microsoft.com/office/drawing/2016/5/14/chartex" xmlns:mc="http://schemas.openxmlformats.org/markup-compatibility/2006" xmlns:aink="http://schemas.microsoft.com/office/drawing/2016/ink" xmlns:am3d="http://schemas.microsoft.com/office/drawing/2017/model3d" xmlns:o="urn:schemas-microsoft-com:office:office" xmlns:r="http://schemas.openxmlformats.org/officeDocument/2006/relationships" xmlns:m="http://schemas.openxmlformats.org/officeDocument/2006/math" xmlns:v="urn:schemas-microsoft-com:vml" xmlns:wp14="http://schemas.microsoft.com/office/word/2010/wordprocessingDrawing" xmlns:wp="http://schemas.openxmlformats.org/drawingml/2006/wordprocessingDrawing" xmlns:w10="urn:schemas-microsoft-com:office:word" xmlns:w="http://schemas.openxmlformats.org/wordprocessingml/2006/main" xmlns:w14="http://schemas.microsoft.com/office/word/2010/wordml" xmlns:w15="http://schemas.microsoft.com/office/word/2012/wordml" xmlns:w16cex="http://schemas.microsoft.com/office/word/2018/wordml/cex" xmlns:w16cid="http://schemas.microsoft.com/office/word/2016/wordml/cid" xmlns:w16="http://schemas.microsoft.com/office/word/2018/wordml" xmlns:w16sdtdh="http://schemas.microsoft.com/office/word/2020/wordml/sdtdatahash" xmlns:w16se="http://schemas.microsoft.com/office/word/2015/wordml/symex" xmlns:wpg="http://schemas.microsoft.com/office/word/2010/wordprocessingGroup" xmlns:wpi="http://schemas.microsoft.com/office/word/2010/wordprocessingInk" xmlns:wne="http://schemas.microsoft.com/office/word/2006/wordml" xmlns:wps="http://schemas.microsoft.com/office/word/2010/wordprocessingShape" mc:Ignorable="w14 w15 w16se w16cid w16 w16cex w16sdtdh wp14">
-  <w16cid:commentId w16cid:paraId="53C9D3A7" w16cid:durableId="2448DE93"/>
+  <w16cid:commentId w16cid:paraId="7939BF7C" w16cid:durableId="244FFF88"/>
   <w16cid:commentId w16cid:paraId="5D2B6A83" w16cid:durableId="2447DE10"/>
-  <w16cid:commentId w16cid:paraId="5471E7DC" w16cid:durableId="2447DE68"/>
   <w16cid:commentId w16cid:paraId="505FA97D" w16cid:durableId="2448DFDB"/>
   <w16cid:commentId w16cid:paraId="049927E5" w16cid:durableId="2448E654"/>
+  <w16cid:commentId w16cid:paraId="24474731" w16cid:durableId="24502077"/>
 </w16cid:commentsIds>
 </file>
 
@@ -18119,6 +19670,323 @@
     </w:lvl>
   </w:abstractNum>
   <w:abstractNum w:abstractNumId="1" w15:restartNumberingAfterBreak="0">
+    <w:nsid w:val="1096781A"/>
+    <w:multiLevelType w:val="multilevel"/>
+    <w:tmpl w:val="9594D336"/>
+    <w:lvl w:ilvl="0">
+      <w:start w:val="1"/>
+      <w:numFmt w:val="bullet"/>
+      <w:lvlText w:val="−"/>
+      <w:lvlJc w:val="left"/>
+      <w:pPr>
+        <w:ind w:left="1134" w:hanging="567"/>
+      </w:pPr>
+      <w:rPr>
+        <w:rFonts w:ascii="Noto Sans Symbols" w:eastAsia="Noto Sans Symbols" w:hAnsi="Noto Sans Symbols" w:cs="Noto Sans Symbols"/>
+      </w:rPr>
+    </w:lvl>
+    <w:lvl w:ilvl="1">
+      <w:start w:val="1"/>
+      <w:numFmt w:val="bullet"/>
+      <w:pStyle w:val="112"/>
+      <w:lvlText w:val="o"/>
+      <w:lvlJc w:val="left"/>
+      <w:pPr>
+        <w:ind w:left="2007" w:hanging="360"/>
+      </w:pPr>
+      <w:rPr>
+        <w:rFonts w:ascii="Courier New" w:eastAsia="Courier New" w:hAnsi="Courier New" w:cs="Courier New"/>
+      </w:rPr>
+    </w:lvl>
+    <w:lvl w:ilvl="2">
+      <w:start w:val="1"/>
+      <w:numFmt w:val="bullet"/>
+      <w:lvlText w:val="▪"/>
+      <w:lvlJc w:val="left"/>
+      <w:pPr>
+        <w:ind w:left="2727" w:hanging="360"/>
+      </w:pPr>
+      <w:rPr>
+        <w:rFonts w:ascii="Noto Sans Symbols" w:eastAsia="Noto Sans Symbols" w:hAnsi="Noto Sans Symbols" w:cs="Noto Sans Symbols"/>
+      </w:rPr>
+    </w:lvl>
+    <w:lvl w:ilvl="3">
+      <w:start w:val="1"/>
+      <w:numFmt w:val="bullet"/>
+      <w:lvlText w:val="●"/>
+      <w:lvlJc w:val="left"/>
+      <w:pPr>
+        <w:ind w:left="3447" w:hanging="360"/>
+      </w:pPr>
+      <w:rPr>
+        <w:rFonts w:ascii="Noto Sans Symbols" w:eastAsia="Noto Sans Symbols" w:hAnsi="Noto Sans Symbols" w:cs="Noto Sans Symbols"/>
+      </w:rPr>
+    </w:lvl>
+    <w:lvl w:ilvl="4">
+      <w:start w:val="1"/>
+      <w:numFmt w:val="bullet"/>
+      <w:lvlText w:val="o"/>
+      <w:lvlJc w:val="left"/>
+      <w:pPr>
+        <w:ind w:left="4167" w:hanging="360"/>
+      </w:pPr>
+      <w:rPr>
+        <w:rFonts w:ascii="Courier New" w:eastAsia="Courier New" w:hAnsi="Courier New" w:cs="Courier New"/>
+      </w:rPr>
+    </w:lvl>
+    <w:lvl w:ilvl="5">
+      <w:start w:val="1"/>
+      <w:numFmt w:val="bullet"/>
+      <w:lvlText w:val="▪"/>
+      <w:lvlJc w:val="left"/>
+      <w:pPr>
+        <w:ind w:left="4887" w:hanging="360"/>
+      </w:pPr>
+      <w:rPr>
+        <w:rFonts w:ascii="Noto Sans Symbols" w:eastAsia="Noto Sans Symbols" w:hAnsi="Noto Sans Symbols" w:cs="Noto Sans Symbols"/>
+      </w:rPr>
+    </w:lvl>
+    <w:lvl w:ilvl="6">
+      <w:start w:val="1"/>
+      <w:numFmt w:val="bullet"/>
+      <w:lvlText w:val="●"/>
+      <w:lvlJc w:val="left"/>
+      <w:pPr>
+        <w:ind w:left="5607" w:hanging="360"/>
+      </w:pPr>
+      <w:rPr>
+        <w:rFonts w:ascii="Noto Sans Symbols" w:eastAsia="Noto Sans Symbols" w:hAnsi="Noto Sans Symbols" w:cs="Noto Sans Symbols"/>
+      </w:rPr>
+    </w:lvl>
+    <w:lvl w:ilvl="7">
+      <w:start w:val="1"/>
+      <w:numFmt w:val="bullet"/>
+      <w:lvlText w:val="o"/>
+      <w:lvlJc w:val="left"/>
+      <w:pPr>
+        <w:ind w:left="6327" w:hanging="360"/>
+      </w:pPr>
+      <w:rPr>
+        <w:rFonts w:ascii="Courier New" w:eastAsia="Courier New" w:hAnsi="Courier New" w:cs="Courier New"/>
+      </w:rPr>
+    </w:lvl>
+    <w:lvl w:ilvl="8">
+      <w:start w:val="1"/>
+      <w:numFmt w:val="bullet"/>
+      <w:lvlText w:val="▪"/>
+      <w:lvlJc w:val="left"/>
+      <w:pPr>
+        <w:ind w:left="7047" w:hanging="360"/>
+      </w:pPr>
+      <w:rPr>
+        <w:rFonts w:ascii="Noto Sans Symbols" w:eastAsia="Noto Sans Symbols" w:hAnsi="Noto Sans Symbols" w:cs="Noto Sans Symbols"/>
+      </w:rPr>
+    </w:lvl>
+  </w:abstractNum>
+  <w:abstractNum w:abstractNumId="2" w15:restartNumberingAfterBreak="0">
+    <w:nsid w:val="28421C8C"/>
+    <w:multiLevelType w:val="hybridMultilevel"/>
+    <w:tmpl w:val="D5A01894"/>
+    <w:lvl w:ilvl="0" w:tplc="04190001">
+      <w:start w:val="1"/>
+      <w:numFmt w:val="bullet"/>
+      <w:lvlText w:val=""/>
+      <w:lvlJc w:val="left"/>
+      <w:pPr>
+        <w:ind w:left="294" w:hanging="360"/>
+      </w:pPr>
+      <w:rPr>
+        <w:rFonts w:ascii="Symbol" w:hAnsi="Symbol" w:hint="default"/>
+      </w:rPr>
+    </w:lvl>
+    <w:lvl w:ilvl="1" w:tplc="04190003" w:tentative="1">
+      <w:start w:val="1"/>
+      <w:numFmt w:val="bullet"/>
+      <w:lvlText w:val="o"/>
+      <w:lvlJc w:val="left"/>
+      <w:pPr>
+        <w:ind w:left="1014" w:hanging="360"/>
+      </w:pPr>
+      <w:rPr>
+        <w:rFonts w:ascii="Courier New" w:hAnsi="Courier New" w:cs="Courier New" w:hint="default"/>
+      </w:rPr>
+    </w:lvl>
+    <w:lvl w:ilvl="2" w:tplc="04190005" w:tentative="1">
+      <w:start w:val="1"/>
+      <w:numFmt w:val="bullet"/>
+      <w:lvlText w:val=""/>
+      <w:lvlJc w:val="left"/>
+      <w:pPr>
+        <w:ind w:left="1734" w:hanging="360"/>
+      </w:pPr>
+      <w:rPr>
+        <w:rFonts w:ascii="Wingdings" w:hAnsi="Wingdings" w:hint="default"/>
+      </w:rPr>
+    </w:lvl>
+    <w:lvl w:ilvl="3" w:tplc="04190001" w:tentative="1">
+      <w:start w:val="1"/>
+      <w:numFmt w:val="bullet"/>
+      <w:lvlText w:val=""/>
+      <w:lvlJc w:val="left"/>
+      <w:pPr>
+        <w:ind w:left="2454" w:hanging="360"/>
+      </w:pPr>
+      <w:rPr>
+        <w:rFonts w:ascii="Symbol" w:hAnsi="Symbol" w:hint="default"/>
+      </w:rPr>
+    </w:lvl>
+    <w:lvl w:ilvl="4" w:tplc="04190003" w:tentative="1">
+      <w:start w:val="1"/>
+      <w:numFmt w:val="bullet"/>
+      <w:lvlText w:val="o"/>
+      <w:lvlJc w:val="left"/>
+      <w:pPr>
+        <w:ind w:left="3174" w:hanging="360"/>
+      </w:pPr>
+      <w:rPr>
+        <w:rFonts w:ascii="Courier New" w:hAnsi="Courier New" w:cs="Courier New" w:hint="default"/>
+      </w:rPr>
+    </w:lvl>
+    <w:lvl w:ilvl="5" w:tplc="04190005" w:tentative="1">
+      <w:start w:val="1"/>
+      <w:numFmt w:val="bullet"/>
+      <w:lvlText w:val=""/>
+      <w:lvlJc w:val="left"/>
+      <w:pPr>
+        <w:ind w:left="3894" w:hanging="360"/>
+      </w:pPr>
+      <w:rPr>
+        <w:rFonts w:ascii="Wingdings" w:hAnsi="Wingdings" w:hint="default"/>
+      </w:rPr>
+    </w:lvl>
+    <w:lvl w:ilvl="6" w:tplc="04190001" w:tentative="1">
+      <w:start w:val="1"/>
+      <w:numFmt w:val="bullet"/>
+      <w:lvlText w:val=""/>
+      <w:lvlJc w:val="left"/>
+      <w:pPr>
+        <w:ind w:left="4614" w:hanging="360"/>
+      </w:pPr>
+      <w:rPr>
+        <w:rFonts w:ascii="Symbol" w:hAnsi="Symbol" w:hint="default"/>
+      </w:rPr>
+    </w:lvl>
+    <w:lvl w:ilvl="7" w:tplc="04190003" w:tentative="1">
+      <w:start w:val="1"/>
+      <w:numFmt w:val="bullet"/>
+      <w:lvlText w:val="o"/>
+      <w:lvlJc w:val="left"/>
+      <w:pPr>
+        <w:ind w:left="5334" w:hanging="360"/>
+      </w:pPr>
+      <w:rPr>
+        <w:rFonts w:ascii="Courier New" w:hAnsi="Courier New" w:cs="Courier New" w:hint="default"/>
+      </w:rPr>
+    </w:lvl>
+    <w:lvl w:ilvl="8" w:tplc="04190005" w:tentative="1">
+      <w:start w:val="1"/>
+      <w:numFmt w:val="bullet"/>
+      <w:lvlText w:val=""/>
+      <w:lvlJc w:val="left"/>
+      <w:pPr>
+        <w:ind w:left="6054" w:hanging="360"/>
+      </w:pPr>
+      <w:rPr>
+        <w:rFonts w:ascii="Wingdings" w:hAnsi="Wingdings" w:hint="default"/>
+      </w:rPr>
+    </w:lvl>
+  </w:abstractNum>
+  <w:abstractNum w:abstractNumId="3" w15:restartNumberingAfterBreak="0">
+    <w:nsid w:val="28C71EBE"/>
+    <w:multiLevelType w:val="multilevel"/>
+    <w:tmpl w:val="01149310"/>
+    <w:lvl w:ilvl="0">
+      <w:start w:val="1"/>
+      <w:numFmt w:val="decimal"/>
+      <w:lvlText w:val="%1."/>
+      <w:lvlJc w:val="left"/>
+      <w:pPr>
+        <w:ind w:left="1494" w:hanging="360"/>
+      </w:pPr>
+      <w:rPr>
+        <w:sz w:val="28"/>
+        <w:szCs w:val="28"/>
+      </w:rPr>
+    </w:lvl>
+    <w:lvl w:ilvl="1">
+      <w:start w:val="1"/>
+      <w:numFmt w:val="lowerLetter"/>
+      <w:lvlText w:val="%2."/>
+      <w:lvlJc w:val="left"/>
+      <w:pPr>
+        <w:ind w:left="2574" w:hanging="360"/>
+      </w:pPr>
+    </w:lvl>
+    <w:lvl w:ilvl="2">
+      <w:start w:val="1"/>
+      <w:numFmt w:val="lowerRoman"/>
+      <w:lvlText w:val="%3."/>
+      <w:lvlJc w:val="right"/>
+      <w:pPr>
+        <w:ind w:left="3294" w:hanging="180"/>
+      </w:pPr>
+    </w:lvl>
+    <w:lvl w:ilvl="3">
+      <w:start w:val="1"/>
+      <w:numFmt w:val="decimal"/>
+      <w:lvlText w:val="%4."/>
+      <w:lvlJc w:val="left"/>
+      <w:pPr>
+        <w:ind w:left="4014" w:hanging="360"/>
+      </w:pPr>
+    </w:lvl>
+    <w:lvl w:ilvl="4">
+      <w:start w:val="1"/>
+      <w:numFmt w:val="lowerLetter"/>
+      <w:lvlText w:val="%5."/>
+      <w:lvlJc w:val="left"/>
+      <w:pPr>
+        <w:ind w:left="4734" w:hanging="360"/>
+      </w:pPr>
+    </w:lvl>
+    <w:lvl w:ilvl="5">
+      <w:start w:val="1"/>
+      <w:numFmt w:val="lowerRoman"/>
+      <w:lvlText w:val="%6."/>
+      <w:lvlJc w:val="right"/>
+      <w:pPr>
+        <w:ind w:left="5454" w:hanging="180"/>
+      </w:pPr>
+    </w:lvl>
+    <w:lvl w:ilvl="6">
+      <w:start w:val="1"/>
+      <w:numFmt w:val="decimal"/>
+      <w:lvlText w:val="%7."/>
+      <w:lvlJc w:val="left"/>
+      <w:pPr>
+        <w:ind w:left="6174" w:hanging="360"/>
+      </w:pPr>
+    </w:lvl>
+    <w:lvl w:ilvl="7">
+      <w:start w:val="1"/>
+      <w:numFmt w:val="lowerLetter"/>
+      <w:lvlText w:val="%8."/>
+      <w:lvlJc w:val="left"/>
+      <w:pPr>
+        <w:ind w:left="6894" w:hanging="360"/>
+      </w:pPr>
+    </w:lvl>
+    <w:lvl w:ilvl="8">
+      <w:start w:val="1"/>
+      <w:numFmt w:val="lowerRoman"/>
+      <w:lvlText w:val="%9."/>
+      <w:lvlJc w:val="right"/>
+      <w:pPr>
+        <w:ind w:left="7614" w:hanging="180"/>
+      </w:pPr>
+    </w:lvl>
+  </w:abstractNum>
+  <w:abstractNum w:abstractNumId="4" w15:restartNumberingAfterBreak="0">
     <w:nsid w:val="38392AC8"/>
     <w:multiLevelType w:val="hybridMultilevel"/>
     <w:tmpl w:val="38602B24"/>
@@ -18231,7 +20099,94 @@
       </w:rPr>
     </w:lvl>
   </w:abstractNum>
-  <w:abstractNum w:abstractNumId="2" w15:restartNumberingAfterBreak="0">
+  <w:abstractNum w:abstractNumId="5" w15:restartNumberingAfterBreak="0">
+    <w:nsid w:val="3C430C5D"/>
+    <w:multiLevelType w:val="multilevel"/>
+    <w:tmpl w:val="0B12165C"/>
+    <w:lvl w:ilvl="0">
+      <w:start w:val="1"/>
+      <w:numFmt w:val="decimal"/>
+      <w:pStyle w:val="2"/>
+      <w:lvlText w:val="%1."/>
+      <w:lvlJc w:val="left"/>
+      <w:pPr>
+        <w:ind w:left="0" w:firstLine="567"/>
+      </w:pPr>
+    </w:lvl>
+    <w:lvl w:ilvl="1">
+      <w:start w:val="1"/>
+      <w:numFmt w:val="bullet"/>
+      <w:lvlText w:val=""/>
+      <w:lvlJc w:val="left"/>
+      <w:pPr>
+        <w:ind w:left="0" w:firstLine="0"/>
+      </w:pPr>
+    </w:lvl>
+    <w:lvl w:ilvl="2">
+      <w:start w:val="1"/>
+      <w:numFmt w:val="bullet"/>
+      <w:lvlText w:val=""/>
+      <w:lvlJc w:val="left"/>
+      <w:pPr>
+        <w:ind w:left="0" w:firstLine="0"/>
+      </w:pPr>
+    </w:lvl>
+    <w:lvl w:ilvl="3">
+      <w:start w:val="1"/>
+      <w:numFmt w:val="bullet"/>
+      <w:lvlText w:val=""/>
+      <w:lvlJc w:val="left"/>
+      <w:pPr>
+        <w:ind w:left="0" w:firstLine="0"/>
+      </w:pPr>
+    </w:lvl>
+    <w:lvl w:ilvl="4">
+      <w:start w:val="1"/>
+      <w:numFmt w:val="bullet"/>
+      <w:lvlText w:val=""/>
+      <w:lvlJc w:val="left"/>
+      <w:pPr>
+        <w:ind w:left="0" w:firstLine="0"/>
+      </w:pPr>
+    </w:lvl>
+    <w:lvl w:ilvl="5">
+      <w:start w:val="1"/>
+      <w:numFmt w:val="bullet"/>
+      <w:lvlText w:val=""/>
+      <w:lvlJc w:val="left"/>
+      <w:pPr>
+        <w:ind w:left="0" w:firstLine="0"/>
+      </w:pPr>
+    </w:lvl>
+    <w:lvl w:ilvl="6">
+      <w:start w:val="1"/>
+      <w:numFmt w:val="bullet"/>
+      <w:lvlText w:val=""/>
+      <w:lvlJc w:val="left"/>
+      <w:pPr>
+        <w:ind w:left="0" w:firstLine="0"/>
+      </w:pPr>
+    </w:lvl>
+    <w:lvl w:ilvl="7">
+      <w:start w:val="1"/>
+      <w:numFmt w:val="bullet"/>
+      <w:lvlText w:val=""/>
+      <w:lvlJc w:val="left"/>
+      <w:pPr>
+        <w:ind w:left="0" w:firstLine="0"/>
+      </w:pPr>
+    </w:lvl>
+    <w:lvl w:ilvl="8">
+      <w:start w:val="1"/>
+      <w:numFmt w:val="bullet"/>
+      <w:lvlText w:val=""/>
+      <w:lvlJc w:val="left"/>
+      <w:pPr>
+        <w:ind w:left="0" w:firstLine="0"/>
+      </w:pPr>
+    </w:lvl>
+  </w:abstractNum>
+  <w:abstractNum w:abstractNumId="6" w15:restartNumberingAfterBreak="0">
     <w:nsid w:val="56775A37"/>
     <w:multiLevelType w:val="multilevel"/>
     <w:tmpl w:val="86BEC354"/>
@@ -18329,7 +20284,7 @@
       </w:pPr>
     </w:lvl>
   </w:abstractNum>
-  <w:abstractNum w:abstractNumId="3" w15:restartNumberingAfterBreak="0">
+  <w:abstractNum w:abstractNumId="7" w15:restartNumberingAfterBreak="0">
     <w:nsid w:val="5D457A5E"/>
     <w:multiLevelType w:val="multilevel"/>
     <w:tmpl w:val="86BEC354"/>
@@ -18427,7 +20382,7 @@
       </w:pPr>
     </w:lvl>
   </w:abstractNum>
-  <w:abstractNum w:abstractNumId="4" w15:restartNumberingAfterBreak="0">
+  <w:abstractNum w:abstractNumId="8" w15:restartNumberingAfterBreak="0">
     <w:nsid w:val="5D8633AE"/>
     <w:multiLevelType w:val="hybridMultilevel"/>
     <w:tmpl w:val="8FC4F09C"/>
@@ -18517,7 +20472,7 @@
       </w:pPr>
     </w:lvl>
   </w:abstractNum>
-  <w:abstractNum w:abstractNumId="5" w15:restartNumberingAfterBreak="0">
+  <w:abstractNum w:abstractNumId="9" w15:restartNumberingAfterBreak="0">
     <w:nsid w:val="5F242618"/>
     <w:multiLevelType w:val="hybridMultilevel"/>
     <w:tmpl w:val="37C4D78E"/>
@@ -18630,7 +20585,7 @@
       </w:rPr>
     </w:lvl>
   </w:abstractNum>
-  <w:abstractNum w:abstractNumId="6" w15:restartNumberingAfterBreak="0">
+  <w:abstractNum w:abstractNumId="10" w15:restartNumberingAfterBreak="0">
     <w:nsid w:val="6B817D78"/>
     <w:multiLevelType w:val="hybridMultilevel"/>
     <w:tmpl w:val="06763AFC"/>
@@ -18742,7 +20697,7 @@
       </w:rPr>
     </w:lvl>
   </w:abstractNum>
-  <w:abstractNum w:abstractNumId="7" w15:restartNumberingAfterBreak="0">
+  <w:abstractNum w:abstractNumId="11" w15:restartNumberingAfterBreak="0">
     <w:nsid w:val="6F991AE5"/>
     <w:multiLevelType w:val="hybridMultilevel"/>
     <w:tmpl w:val="059462E4"/>
@@ -18828,7 +20783,7 @@
       </w:pPr>
     </w:lvl>
   </w:abstractNum>
-  <w:abstractNum w:abstractNumId="8" w15:restartNumberingAfterBreak="0">
+  <w:abstractNum w:abstractNumId="12" w15:restartNumberingAfterBreak="0">
     <w:nsid w:val="702762B0"/>
     <w:multiLevelType w:val="multilevel"/>
     <w:tmpl w:val="9D789454"/>
@@ -18848,7 +20803,7 @@
     <w:lvl w:ilvl="1">
       <w:start w:val="1"/>
       <w:numFmt w:val="decimal"/>
-      <w:pStyle w:val="2"/>
+      <w:pStyle w:val="20"/>
       <w:lvlText w:val="%2."/>
       <w:lvlJc w:val="left"/>
       <w:pPr>
@@ -18944,7 +20899,94 @@
       </w:pPr>
     </w:lvl>
   </w:abstractNum>
-  <w:abstractNum w:abstractNumId="9" w15:restartNumberingAfterBreak="0">
+  <w:abstractNum w:abstractNumId="13" w15:restartNumberingAfterBreak="0">
+    <w:nsid w:val="74C039AD"/>
+    <w:multiLevelType w:val="multilevel"/>
+    <w:tmpl w:val="BCFCBAF2"/>
+    <w:lvl w:ilvl="0">
+      <w:start w:val="1"/>
+      <w:numFmt w:val="decimal"/>
+      <w:pStyle w:val="241"/>
+      <w:lvlText w:val="%1."/>
+      <w:lvlJc w:val="left"/>
+      <w:pPr>
+        <w:ind w:left="0" w:firstLine="567"/>
+      </w:pPr>
+    </w:lvl>
+    <w:lvl w:ilvl="1">
+      <w:start w:val="1"/>
+      <w:numFmt w:val="bullet"/>
+      <w:lvlText w:val=""/>
+      <w:lvlJc w:val="left"/>
+      <w:pPr>
+        <w:ind w:left="0" w:firstLine="0"/>
+      </w:pPr>
+    </w:lvl>
+    <w:lvl w:ilvl="2">
+      <w:start w:val="1"/>
+      <w:numFmt w:val="bullet"/>
+      <w:lvlText w:val=""/>
+      <w:lvlJc w:val="left"/>
+      <w:pPr>
+        <w:ind w:left="0" w:firstLine="0"/>
+      </w:pPr>
+    </w:lvl>
+    <w:lvl w:ilvl="3">
+      <w:start w:val="1"/>
+      <w:numFmt w:val="bullet"/>
+      <w:lvlText w:val=""/>
+      <w:lvlJc w:val="left"/>
+      <w:pPr>
+        <w:ind w:left="0" w:firstLine="0"/>
+      </w:pPr>
+    </w:lvl>
+    <w:lvl w:ilvl="4">
+      <w:start w:val="1"/>
+      <w:numFmt w:val="bullet"/>
+      <w:lvlText w:val=""/>
+      <w:lvlJc w:val="left"/>
+      <w:pPr>
+        <w:ind w:left="0" w:firstLine="0"/>
+      </w:pPr>
+    </w:lvl>
+    <w:lvl w:ilvl="5">
+      <w:start w:val="1"/>
+      <w:numFmt w:val="bullet"/>
+      <w:lvlText w:val=""/>
+      <w:lvlJc w:val="left"/>
+      <w:pPr>
+        <w:ind w:left="0" w:firstLine="0"/>
+      </w:pPr>
+    </w:lvl>
+    <w:lvl w:ilvl="6">
+      <w:start w:val="1"/>
+      <w:numFmt w:val="bullet"/>
+      <w:lvlText w:val=""/>
+      <w:lvlJc w:val="left"/>
+      <w:pPr>
+        <w:ind w:left="0" w:firstLine="0"/>
+      </w:pPr>
+    </w:lvl>
+    <w:lvl w:ilvl="7">
+      <w:start w:val="1"/>
+      <w:numFmt w:val="bullet"/>
+      <w:lvlText w:val=""/>
+      <w:lvlJc w:val="left"/>
+      <w:pPr>
+        <w:ind w:left="0" w:firstLine="0"/>
+      </w:pPr>
+    </w:lvl>
+    <w:lvl w:ilvl="8">
+      <w:start w:val="1"/>
+      <w:numFmt w:val="bullet"/>
+      <w:lvlText w:val=""/>
+      <w:lvlJc w:val="left"/>
+      <w:pPr>
+        <w:ind w:left="0" w:firstLine="0"/>
+      </w:pPr>
+    </w:lvl>
+  </w:abstractNum>
+  <w:abstractNum w:abstractNumId="14" w15:restartNumberingAfterBreak="0">
     <w:nsid w:val="776A7D66"/>
     <w:multiLevelType w:val="multilevel"/>
     <w:tmpl w:val="86BEC354"/>
@@ -19042,23 +21084,113 @@
       </w:pPr>
     </w:lvl>
   </w:abstractNum>
+  <w:abstractNum w:abstractNumId="15" w15:restartNumberingAfterBreak="0">
+    <w:nsid w:val="7FC73CE6"/>
+    <w:multiLevelType w:val="multilevel"/>
+    <w:tmpl w:val="01149310"/>
+    <w:lvl w:ilvl="0">
+      <w:start w:val="1"/>
+      <w:numFmt w:val="decimal"/>
+      <w:lvlText w:val="%1."/>
+      <w:lvlJc w:val="left"/>
+      <w:pPr>
+        <w:ind w:left="1494" w:hanging="360"/>
+      </w:pPr>
+      <w:rPr>
+        <w:sz w:val="28"/>
+        <w:szCs w:val="28"/>
+      </w:rPr>
+    </w:lvl>
+    <w:lvl w:ilvl="1">
+      <w:start w:val="1"/>
+      <w:numFmt w:val="lowerLetter"/>
+      <w:lvlText w:val="%2."/>
+      <w:lvlJc w:val="left"/>
+      <w:pPr>
+        <w:ind w:left="2574" w:hanging="360"/>
+      </w:pPr>
+    </w:lvl>
+    <w:lvl w:ilvl="2">
+      <w:start w:val="1"/>
+      <w:numFmt w:val="lowerRoman"/>
+      <w:lvlText w:val="%3."/>
+      <w:lvlJc w:val="right"/>
+      <w:pPr>
+        <w:ind w:left="3294" w:hanging="180"/>
+      </w:pPr>
+    </w:lvl>
+    <w:lvl w:ilvl="3">
+      <w:start w:val="1"/>
+      <w:numFmt w:val="decimal"/>
+      <w:lvlText w:val="%4."/>
+      <w:lvlJc w:val="left"/>
+      <w:pPr>
+        <w:ind w:left="4014" w:hanging="360"/>
+      </w:pPr>
+    </w:lvl>
+    <w:lvl w:ilvl="4">
+      <w:start w:val="1"/>
+      <w:numFmt w:val="lowerLetter"/>
+      <w:lvlText w:val="%5."/>
+      <w:lvlJc w:val="left"/>
+      <w:pPr>
+        <w:ind w:left="4734" w:hanging="360"/>
+      </w:pPr>
+    </w:lvl>
+    <w:lvl w:ilvl="5">
+      <w:start w:val="1"/>
+      <w:numFmt w:val="lowerRoman"/>
+      <w:lvlText w:val="%6."/>
+      <w:lvlJc w:val="right"/>
+      <w:pPr>
+        <w:ind w:left="5454" w:hanging="180"/>
+      </w:pPr>
+    </w:lvl>
+    <w:lvl w:ilvl="6">
+      <w:start w:val="1"/>
+      <w:numFmt w:val="decimal"/>
+      <w:lvlText w:val="%7."/>
+      <w:lvlJc w:val="left"/>
+      <w:pPr>
+        <w:ind w:left="6174" w:hanging="360"/>
+      </w:pPr>
+    </w:lvl>
+    <w:lvl w:ilvl="7">
+      <w:start w:val="1"/>
+      <w:numFmt w:val="lowerLetter"/>
+      <w:lvlText w:val="%8."/>
+      <w:lvlJc w:val="left"/>
+      <w:pPr>
+        <w:ind w:left="6894" w:hanging="360"/>
+      </w:pPr>
+    </w:lvl>
+    <w:lvl w:ilvl="8">
+      <w:start w:val="1"/>
+      <w:numFmt w:val="lowerRoman"/>
+      <w:lvlText w:val="%9."/>
+      <w:lvlJc w:val="right"/>
+      <w:pPr>
+        <w:ind w:left="7614" w:hanging="180"/>
+      </w:pPr>
+    </w:lvl>
+  </w:abstractNum>
   <w:num w:numId="1">
-    <w:abstractNumId w:val="2"/>
+    <w:abstractNumId w:val="6"/>
   </w:num>
   <w:num w:numId="2">
-    <w:abstractNumId w:val="8"/>
+    <w:abstractNumId w:val="12"/>
   </w:num>
   <w:num w:numId="3">
-    <w:abstractNumId w:val="1"/>
+    <w:abstractNumId w:val="4"/>
   </w:num>
   <w:num w:numId="4">
-    <w:abstractNumId w:val="9"/>
+    <w:abstractNumId w:val="14"/>
   </w:num>
   <w:num w:numId="5">
-    <w:abstractNumId w:val="3"/>
+    <w:abstractNumId w:val="7"/>
   </w:num>
   <w:num w:numId="6">
-    <w:abstractNumId w:val="7"/>
+    <w:abstractNumId w:val="11"/>
     <w:lvlOverride w:ilvl="0">
       <w:startOverride w:val="1"/>
     </w:lvlOverride>
@@ -19088,7 +21220,7 @@
     </w:lvlOverride>
   </w:num>
   <w:num w:numId="7">
-    <w:abstractNumId w:val="4"/>
+    <w:abstractNumId w:val="8"/>
     <w:lvlOverride w:ilvl="0">
       <w:startOverride w:val="1"/>
     </w:lvlOverride>
@@ -19118,16 +21250,92 @@
     </w:lvlOverride>
   </w:num>
   <w:num w:numId="8">
-    <w:abstractNumId w:val="6"/>
+    <w:abstractNumId w:val="10"/>
   </w:num>
   <w:num w:numId="9">
     <w:abstractNumId w:val="0"/>
   </w:num>
   <w:num w:numId="10">
-    <w:abstractNumId w:val="4"/>
+    <w:abstractNumId w:val="8"/>
   </w:num>
   <w:num w:numId="11">
+    <w:abstractNumId w:val="9"/>
+  </w:num>
+  <w:num w:numId="12">
+    <w:abstractNumId w:val="2"/>
+  </w:num>
+  <w:num w:numId="13">
+    <w:abstractNumId w:val="1"/>
+    <w:lvlOverride w:ilvl="0"/>
+    <w:lvlOverride w:ilvl="1"/>
+    <w:lvlOverride w:ilvl="2"/>
+    <w:lvlOverride w:ilvl="3"/>
+    <w:lvlOverride w:ilvl="4"/>
+    <w:lvlOverride w:ilvl="5"/>
+    <w:lvlOverride w:ilvl="6"/>
+    <w:lvlOverride w:ilvl="7"/>
+    <w:lvlOverride w:ilvl="8"/>
+  </w:num>
+  <w:num w:numId="14">
+    <w:abstractNumId w:val="13"/>
+    <w:lvlOverride w:ilvl="0">
+      <w:startOverride w:val="1"/>
+    </w:lvlOverride>
+    <w:lvlOverride w:ilvl="1"/>
+    <w:lvlOverride w:ilvl="2"/>
+    <w:lvlOverride w:ilvl="3"/>
+    <w:lvlOverride w:ilvl="4"/>
+    <w:lvlOverride w:ilvl="5"/>
+    <w:lvlOverride w:ilvl="6"/>
+    <w:lvlOverride w:ilvl="7"/>
+    <w:lvlOverride w:ilvl="8"/>
+  </w:num>
+  <w:num w:numId="15">
     <w:abstractNumId w:val="5"/>
+    <w:lvlOverride w:ilvl="0">
+      <w:startOverride w:val="1"/>
+    </w:lvlOverride>
+    <w:lvlOverride w:ilvl="1"/>
+    <w:lvlOverride w:ilvl="2"/>
+    <w:lvlOverride w:ilvl="3"/>
+    <w:lvlOverride w:ilvl="4"/>
+    <w:lvlOverride w:ilvl="5"/>
+    <w:lvlOverride w:ilvl="6"/>
+    <w:lvlOverride w:ilvl="7"/>
+    <w:lvlOverride w:ilvl="8"/>
+  </w:num>
+  <w:num w:numId="16">
+    <w:abstractNumId w:val="15"/>
+    <w:lvlOverride w:ilvl="0">
+      <w:startOverride w:val="1"/>
+    </w:lvlOverride>
+    <w:lvlOverride w:ilvl="1">
+      <w:startOverride w:val="1"/>
+    </w:lvlOverride>
+    <w:lvlOverride w:ilvl="2">
+      <w:startOverride w:val="1"/>
+    </w:lvlOverride>
+    <w:lvlOverride w:ilvl="3">
+      <w:startOverride w:val="1"/>
+    </w:lvlOverride>
+    <w:lvlOverride w:ilvl="4">
+      <w:startOverride w:val="1"/>
+    </w:lvlOverride>
+    <w:lvlOverride w:ilvl="5">
+      <w:startOverride w:val="1"/>
+    </w:lvlOverride>
+    <w:lvlOverride w:ilvl="6">
+      <w:startOverride w:val="1"/>
+    </w:lvlOverride>
+    <w:lvlOverride w:ilvl="7">
+      <w:startOverride w:val="1"/>
+    </w:lvlOverride>
+    <w:lvlOverride w:ilvl="8">
+      <w:startOverride w:val="1"/>
+    </w:lvlOverride>
+  </w:num>
+  <w:num w:numId="17">
+    <w:abstractNumId w:val="3"/>
   </w:num>
 </w:numbering>
 </file>
@@ -19538,7 +21746,7 @@
   <w:style w:type="paragraph" w:default="1" w:styleId="a1">
     <w:name w:val="Normal"/>
     <w:qFormat/>
-    <w:rsid w:val="003B7DFF"/>
+    <w:rsid w:val="00AF1B63"/>
     <w:pPr>
       <w:spacing w:after="0" w:line="360" w:lineRule="auto"/>
       <w:ind w:firstLine="709"/>
@@ -19549,11 +21757,11 @@
       <w:sz w:val="28"/>
     </w:rPr>
   </w:style>
-  <w:style w:type="paragraph" w:styleId="20">
+  <w:style w:type="paragraph" w:styleId="21">
     <w:name w:val="heading 2"/>
     <w:basedOn w:val="a1"/>
     <w:next w:val="a1"/>
-    <w:link w:val="21"/>
+    <w:link w:val="22"/>
     <w:uiPriority w:val="9"/>
     <w:semiHidden/>
     <w:unhideWhenUsed/>
@@ -19722,9 +21930,9 @@
       <w:lang w:eastAsia="ru-RU"/>
     </w:rPr>
   </w:style>
-  <w:style w:type="paragraph" w:customStyle="1" w:styleId="2">
+  <w:style w:type="paragraph" w:customStyle="1" w:styleId="20">
     <w:name w:val="ЗАГОЛОВОК 2ого уровня"/>
-    <w:basedOn w:val="20"/>
+    <w:basedOn w:val="21"/>
     <w:autoRedefine/>
     <w:qFormat/>
     <w:rsid w:val="005D056B"/>
@@ -19786,10 +21994,10 @@
       <w:szCs w:val="24"/>
     </w:rPr>
   </w:style>
-  <w:style w:type="character" w:customStyle="1" w:styleId="21">
+  <w:style w:type="character" w:customStyle="1" w:styleId="22">
     <w:name w:val="Заголовок 2 Знак"/>
     <w:basedOn w:val="a2"/>
-    <w:link w:val="20"/>
+    <w:link w:val="21"/>
     <w:uiPriority w:val="9"/>
     <w:semiHidden/>
     <w:rsid w:val="005D056B"/>
@@ -20069,6 +22277,93 @@
     <w:rPr>
       <w:rFonts w:ascii="Calibri" w:eastAsia="Calibri" w:hAnsi="Calibri" w:cs="Calibri"/>
       <w:lang w:eastAsia="ru-RU"/>
+    </w:rPr>
+  </w:style>
+  <w:style w:type="paragraph" w:customStyle="1" w:styleId="112">
+    <w:name w:val="1.1 заголовок 2 ур."/>
+    <w:basedOn w:val="a1"/>
+    <w:qFormat/>
+    <w:rsid w:val="00F0685B"/>
+    <w:pPr>
+      <w:keepNext/>
+      <w:keepLines/>
+      <w:numPr>
+        <w:ilvl w:val="1"/>
+        <w:numId w:val="13"/>
+      </w:numPr>
+      <w:spacing w:before="240" w:after="240"/>
+      <w:ind w:left="567" w:firstLine="567"/>
+      <w:jc w:val="left"/>
+      <w:outlineLvl w:val="1"/>
+    </w:pPr>
+    <w:rPr>
+      <w:rFonts w:ascii="Arial" w:eastAsiaTheme="majorEastAsia" w:hAnsi="Arial" w:cstheme="majorBidi"/>
+      <w:szCs w:val="26"/>
+      <w:lang w:val="en-US" w:eastAsia="ru-RU"/>
+    </w:rPr>
+  </w:style>
+  <w:style w:type="character" w:styleId="afa">
+    <w:name w:val="Hyperlink"/>
+    <w:basedOn w:val="a2"/>
+    <w:uiPriority w:val="99"/>
+    <w:unhideWhenUsed/>
+    <w:rsid w:val="00F0685B"/>
+    <w:rPr>
+      <w:color w:val="0563C1" w:themeColor="hyperlink"/>
+      <w:u w:val="single"/>
+    </w:rPr>
+  </w:style>
+  <w:style w:type="character" w:styleId="afb">
+    <w:name w:val="Unresolved Mention"/>
+    <w:basedOn w:val="a2"/>
+    <w:uiPriority w:val="99"/>
+    <w:semiHidden/>
+    <w:unhideWhenUsed/>
+    <w:rsid w:val="00F0685B"/>
+    <w:rPr>
+      <w:color w:val="605E5C"/>
+      <w:shd w:val="clear" w:color="auto" w:fill="E1DFDD"/>
+    </w:rPr>
+  </w:style>
+  <w:style w:type="paragraph" w:customStyle="1" w:styleId="241">
+    <w:name w:val="2.4.1"/>
+    <w:basedOn w:val="a1"/>
+    <w:qFormat/>
+    <w:rsid w:val="007F7B00"/>
+    <w:pPr>
+      <w:numPr>
+        <w:numId w:val="14"/>
+      </w:numPr>
+      <w:spacing w:before="240" w:after="240"/>
+      <w:jc w:val="left"/>
+    </w:pPr>
+    <w:rPr>
+      <w:rFonts w:ascii="Arial" w:eastAsia="Times New Roman" w:hAnsi="Arial" w:cs="Times New Roman"/>
+      <w:szCs w:val="24"/>
+      <w:lang w:eastAsia="ru-RU"/>
+    </w:rPr>
+  </w:style>
+  <w:style w:type="paragraph" w:customStyle="1" w:styleId="2">
+    <w:name w:val="Стиль2"/>
+    <w:basedOn w:val="a1"/>
+    <w:qFormat/>
+    <w:rsid w:val="007F7B00"/>
+    <w:pPr>
+      <w:keepNext/>
+      <w:keepLines/>
+      <w:numPr>
+        <w:numId w:val="15"/>
+      </w:numPr>
+      <w:spacing w:before="240" w:after="240"/>
+      <w:jc w:val="left"/>
+      <w:outlineLvl w:val="1"/>
+    </w:pPr>
+    <w:rPr>
+      <w:rFonts w:ascii="Arial" w:eastAsiaTheme="majorEastAsia" w:hAnsi="Arial" w:cstheme="majorBidi"/>
+      <w:bCs/>
+      <w:color w:val="000000" w:themeColor="text1"/>
+      <w:szCs w:val="26"/>
+      <w:lang w:val="en-US" w:eastAsia="ru-RU"/>
     </w:rPr>
   </w:style>
 </w:styles>

</xml_diff>